<commit_message>
final document and demo code primitive and object
</commit_message>
<xml_diff>
--- a/JavaCore/primitive/document/Primitive and object.docx
+++ b/JavaCore/primitive/document/Primitive and object.docx
@@ -84,6 +84,24 @@
     <w:p>
       <w:pPr>
         <w:pStyle w:val="Normal"/>
+        <w:rPr>
+          <w:rFonts w:ascii="Roboto" w:hAnsi="Roboto" w:eastAsia="Roboto" w:cs="Roboto"/>
+          <w:b w:val="0"/>
+          <w:bCs w:val="0"/>
+          <w:i w:val="0"/>
+          <w:iCs w:val="0"/>
+          <w:caps w:val="0"/>
+          <w:smallCaps w:val="0"/>
+          <w:noProof w:val="0"/>
+          <w:sz w:val="28"/>
+          <w:szCs w:val="28"/>
+          <w:lang w:val="vi-VN"/>
+        </w:rPr>
+      </w:pPr>
+    </w:p>
+    <w:p>
+      <w:pPr>
+        <w:pStyle w:val="Normal"/>
         <w:ind w:left="0" w:firstLine="720"/>
         <w:rPr>
           <w:rFonts w:ascii="Roboto" w:hAnsi="Roboto" w:eastAsia="Roboto" w:cs="Roboto"/>
@@ -3142,6 +3160,186 @@
     </w:p>
     <w:p>
       <w:pPr>
+        <w:pStyle w:val="ListParagraph"/>
+        <w:ind w:left="1080"/>
+        <w:rPr>
+          <w:rFonts w:ascii="Verdana" w:hAnsi="Verdana" w:eastAsia="Verdana" w:cs="Verdana"/>
+          <w:b w:val="0"/>
+          <w:bCs w:val="0"/>
+          <w:i w:val="0"/>
+          <w:iCs w:val="0"/>
+          <w:caps w:val="0"/>
+          <w:smallCaps w:val="0"/>
+          <w:noProof w:val="0"/>
+          <w:color w:val="000000" w:themeColor="text1" w:themeTint="FF" w:themeShade="FF"/>
+          <w:sz w:val="22"/>
+          <w:szCs w:val="22"/>
+          <w:lang w:val="vi-VN"/>
+        </w:rPr>
+      </w:pPr>
+    </w:p>
+    <w:p>
+      <w:pPr>
+        <w:pStyle w:val="ListParagraph"/>
+        <w:ind w:left="1080"/>
+        <w:rPr>
+          <w:rFonts w:ascii="Verdana" w:hAnsi="Verdana" w:eastAsia="Verdana" w:cs="Verdana"/>
+          <w:b w:val="0"/>
+          <w:bCs w:val="0"/>
+          <w:i w:val="0"/>
+          <w:iCs w:val="0"/>
+          <w:caps w:val="0"/>
+          <w:smallCaps w:val="0"/>
+          <w:noProof w:val="0"/>
+          <w:color w:val="000000" w:themeColor="text1" w:themeTint="FF" w:themeShade="FF"/>
+          <w:sz w:val="22"/>
+          <w:szCs w:val="22"/>
+          <w:lang w:val="vi-VN"/>
+        </w:rPr>
+      </w:pPr>
+    </w:p>
+    <w:p>
+      <w:pPr>
+        <w:pStyle w:val="ListParagraph"/>
+        <w:ind w:left="1080"/>
+        <w:rPr>
+          <w:rFonts w:ascii="Verdana" w:hAnsi="Verdana" w:eastAsia="Verdana" w:cs="Verdana"/>
+          <w:b w:val="0"/>
+          <w:bCs w:val="0"/>
+          <w:i w:val="0"/>
+          <w:iCs w:val="0"/>
+          <w:caps w:val="0"/>
+          <w:smallCaps w:val="0"/>
+          <w:noProof w:val="0"/>
+          <w:color w:val="000000" w:themeColor="text1" w:themeTint="FF" w:themeShade="FF"/>
+          <w:sz w:val="22"/>
+          <w:szCs w:val="22"/>
+          <w:lang w:val="vi-VN"/>
+        </w:rPr>
+      </w:pPr>
+    </w:p>
+    <w:p>
+      <w:pPr>
+        <w:pStyle w:val="ListParagraph"/>
+        <w:ind w:left="1080"/>
+        <w:rPr>
+          <w:rFonts w:ascii="Verdana" w:hAnsi="Verdana" w:eastAsia="Verdana" w:cs="Verdana"/>
+          <w:b w:val="0"/>
+          <w:bCs w:val="0"/>
+          <w:i w:val="0"/>
+          <w:iCs w:val="0"/>
+          <w:caps w:val="0"/>
+          <w:smallCaps w:val="0"/>
+          <w:noProof w:val="0"/>
+          <w:color w:val="000000" w:themeColor="text1" w:themeTint="FF" w:themeShade="FF"/>
+          <w:sz w:val="22"/>
+          <w:szCs w:val="22"/>
+          <w:lang w:val="vi-VN"/>
+        </w:rPr>
+      </w:pPr>
+    </w:p>
+    <w:p>
+      <w:pPr>
+        <w:pStyle w:val="ListParagraph"/>
+        <w:ind w:left="1080"/>
+        <w:rPr>
+          <w:rFonts w:ascii="Verdana" w:hAnsi="Verdana" w:eastAsia="Verdana" w:cs="Verdana"/>
+          <w:b w:val="0"/>
+          <w:bCs w:val="0"/>
+          <w:i w:val="0"/>
+          <w:iCs w:val="0"/>
+          <w:caps w:val="0"/>
+          <w:smallCaps w:val="0"/>
+          <w:noProof w:val="0"/>
+          <w:color w:val="000000" w:themeColor="text1" w:themeTint="FF" w:themeShade="FF"/>
+          <w:sz w:val="22"/>
+          <w:szCs w:val="22"/>
+          <w:lang w:val="vi-VN"/>
+        </w:rPr>
+      </w:pPr>
+    </w:p>
+    <w:p>
+      <w:pPr>
+        <w:pStyle w:val="ListParagraph"/>
+        <w:ind w:left="1080"/>
+        <w:rPr>
+          <w:rFonts w:ascii="Verdana" w:hAnsi="Verdana" w:eastAsia="Verdana" w:cs="Verdana"/>
+          <w:b w:val="0"/>
+          <w:bCs w:val="0"/>
+          <w:i w:val="0"/>
+          <w:iCs w:val="0"/>
+          <w:caps w:val="0"/>
+          <w:smallCaps w:val="0"/>
+          <w:noProof w:val="0"/>
+          <w:color w:val="000000" w:themeColor="text1" w:themeTint="FF" w:themeShade="FF"/>
+          <w:sz w:val="22"/>
+          <w:szCs w:val="22"/>
+          <w:lang w:val="vi-VN"/>
+        </w:rPr>
+      </w:pPr>
+    </w:p>
+    <w:p>
+      <w:pPr>
+        <w:pStyle w:val="ListParagraph"/>
+        <w:ind w:left="1080"/>
+        <w:rPr>
+          <w:rFonts w:ascii="Verdana" w:hAnsi="Verdana" w:eastAsia="Verdana" w:cs="Verdana"/>
+          <w:b w:val="0"/>
+          <w:bCs w:val="0"/>
+          <w:i w:val="0"/>
+          <w:iCs w:val="0"/>
+          <w:caps w:val="0"/>
+          <w:smallCaps w:val="0"/>
+          <w:noProof w:val="0"/>
+          <w:color w:val="000000" w:themeColor="text1" w:themeTint="FF" w:themeShade="FF"/>
+          <w:sz w:val="22"/>
+          <w:szCs w:val="22"/>
+          <w:lang w:val="vi-VN"/>
+        </w:rPr>
+      </w:pPr>
+    </w:p>
+    <w:p>
+      <w:pPr>
+        <w:pStyle w:val="ListParagraph"/>
+        <w:ind w:left="1080"/>
+        <w:rPr>
+          <w:rFonts w:ascii="Verdana" w:hAnsi="Verdana" w:eastAsia="Verdana" w:cs="Verdana"/>
+          <w:b w:val="0"/>
+          <w:bCs w:val="0"/>
+          <w:i w:val="0"/>
+          <w:iCs w:val="0"/>
+          <w:caps w:val="0"/>
+          <w:smallCaps w:val="0"/>
+          <w:noProof w:val="0"/>
+          <w:color w:val="000000" w:themeColor="text1" w:themeTint="FF" w:themeShade="FF"/>
+          <w:sz w:val="22"/>
+          <w:szCs w:val="22"/>
+          <w:lang w:val="vi-VN"/>
+        </w:rPr>
+      </w:pPr>
+    </w:p>
+    <w:p>
+      <w:pPr>
+        <w:pStyle w:val="ListParagraph"/>
+        <w:ind w:left="1080"/>
+        <w:rPr>
+          <w:rFonts w:ascii="Verdana" w:hAnsi="Verdana" w:eastAsia="Verdana" w:cs="Verdana"/>
+          <w:b w:val="0"/>
+          <w:bCs w:val="0"/>
+          <w:i w:val="0"/>
+          <w:iCs w:val="0"/>
+          <w:caps w:val="0"/>
+          <w:smallCaps w:val="0"/>
+          <w:noProof w:val="0"/>
+          <w:color w:val="000000" w:themeColor="text1" w:themeTint="FF" w:themeShade="FF"/>
+          <w:sz w:val="22"/>
+          <w:szCs w:val="22"/>
+          <w:lang w:val="vi-VN"/>
+        </w:rPr>
+      </w:pPr>
+    </w:p>
+    <w:p>
+      <w:pPr>
         <w:pStyle w:val="Normal"/>
         <w:ind w:left="720"/>
         <w:rPr>
@@ -3460,6 +3658,1927 @@
           <w:lang w:val="vi-VN"/>
         </w:rPr>
         <w:t>Có thuộc tính và phương thức.</w:t>
+      </w:r>
+    </w:p>
+    <w:p>
+      <w:pPr>
+        <w:pStyle w:val="ListParagraph"/>
+        <w:ind w:left="1080"/>
+        <w:rPr>
+          <w:rFonts w:ascii="Verdana" w:hAnsi="Verdana" w:eastAsia="Verdana" w:cs="Verdana"/>
+          <w:b w:val="0"/>
+          <w:bCs w:val="0"/>
+          <w:i w:val="0"/>
+          <w:iCs w:val="0"/>
+          <w:caps w:val="0"/>
+          <w:smallCaps w:val="0"/>
+          <w:noProof w:val="0"/>
+          <w:color w:val="000000" w:themeColor="text1" w:themeTint="FF" w:themeShade="FF"/>
+          <w:sz w:val="22"/>
+          <w:szCs w:val="22"/>
+          <w:lang w:val="vi-VN"/>
+        </w:rPr>
+      </w:pPr>
+    </w:p>
+    <w:p>
+      <w:pPr>
+        <w:pStyle w:val="ListParagraph"/>
+        <w:numPr>
+          <w:ilvl w:val="0"/>
+          <w:numId w:val="9"/>
+        </w:numPr>
+        <w:rPr>
+          <w:rFonts w:ascii="Verdana" w:hAnsi="Verdana" w:eastAsia="Verdana" w:cs="Verdana"/>
+          <w:b w:val="0"/>
+          <w:bCs w:val="0"/>
+          <w:i w:val="0"/>
+          <w:iCs w:val="0"/>
+          <w:caps w:val="0"/>
+          <w:smallCaps w:val="0"/>
+          <w:noProof w:val="0"/>
+          <w:color w:val="1B1B1B"/>
+          <w:sz w:val="22"/>
+          <w:szCs w:val="22"/>
+          <w:lang w:val="vi-VN"/>
+        </w:rPr>
+      </w:pPr>
+      <w:r>
+        <w:rPr>
+          <w:rFonts w:ascii="Verdana" w:hAnsi="Verdana" w:eastAsia="Verdana" w:cs="Verdana"/>
+          <w:b w:val="0"/>
+          <w:bCs w:val="0"/>
+          <w:i w:val="0"/>
+          <w:iCs w:val="0"/>
+          <w:caps w:val="0"/>
+          <w:smallCaps w:val="0"/>
+          <w:noProof w:val="0"/>
+          <w:color w:val="1B1B1B"/>
+          <w:sz w:val="22"/>
+          <w:szCs w:val="22"/>
+          <w:lang w:val="vi-VN"/>
+        </w:rPr>
+        <w:t>Kiểu dữ liệu đối tượng được chia làm 2 loại:</w:t>
+      </w:r>
+    </w:p>
+    <w:p>
+      <w:pPr>
+        <w:pStyle w:val="Normal"/>
+        <w:ind w:left="720"/>
+        <w:rPr>
+          <w:rFonts w:ascii="Verdana" w:hAnsi="Verdana" w:eastAsia="Verdana" w:cs="Verdana"/>
+          <w:b w:val="0"/>
+          <w:bCs w:val="0"/>
+          <w:i w:val="0"/>
+          <w:iCs w:val="0"/>
+          <w:caps w:val="0"/>
+          <w:smallCaps w:val="0"/>
+          <w:noProof w:val="0"/>
+          <w:color w:val="1B1B1B"/>
+          <w:sz w:val="22"/>
+          <w:szCs w:val="22"/>
+          <w:lang w:val="vi-VN"/>
+        </w:rPr>
+      </w:pPr>
+      <w:r>
+        <w:rPr>
+          <w:rFonts w:ascii="Verdana" w:hAnsi="Verdana" w:eastAsia="Verdana" w:cs="Verdana"/>
+          <w:b w:val="0"/>
+          <w:bCs w:val="0"/>
+          <w:i w:val="0"/>
+          <w:iCs w:val="0"/>
+          <w:caps w:val="0"/>
+          <w:smallCaps w:val="0"/>
+          <w:noProof w:val="0"/>
+          <w:color w:val="1B1B1B"/>
+          <w:sz w:val="22"/>
+          <w:szCs w:val="22"/>
+          <w:lang w:val="vi-VN"/>
+        </w:rPr>
+        <w:t xml:space="preserve">  </w:t>
+      </w:r>
+      <w:r>
+        <w:rPr>
+          <w:rFonts w:ascii="Verdana" w:hAnsi="Verdana" w:eastAsia="Verdana" w:cs="Verdana"/>
+          <w:b w:val="0"/>
+          <w:bCs w:val="0"/>
+          <w:i w:val="0"/>
+          <w:iCs w:val="0"/>
+          <w:caps w:val="0"/>
+          <w:smallCaps w:val="0"/>
+          <w:noProof w:val="0"/>
+          <w:color w:val="1B1B1B"/>
+          <w:sz w:val="22"/>
+          <w:szCs w:val="22"/>
+          <w:lang w:val="vi-VN"/>
+        </w:rPr>
+        <w:t xml:space="preserve">+ </w:t>
+      </w:r>
+      <w:proofErr w:type="spellStart"/>
+      <w:r>
+        <w:rPr>
+          <w:rFonts w:ascii="Verdana" w:hAnsi="Verdana" w:eastAsia="Verdana" w:cs="Verdana"/>
+          <w:b w:val="0"/>
+          <w:bCs w:val="0"/>
+          <w:i w:val="0"/>
+          <w:iCs w:val="0"/>
+          <w:caps w:val="0"/>
+          <w:smallCaps w:val="0"/>
+          <w:noProof w:val="0"/>
+          <w:color w:val="1B1B1B"/>
+          <w:sz w:val="22"/>
+          <w:szCs w:val="22"/>
+          <w:lang w:val="vi-VN"/>
+        </w:rPr>
+        <w:t>Framwork</w:t>
+      </w:r>
+      <w:proofErr w:type="spellEnd"/>
+      <w:r>
+        <w:rPr>
+          <w:rFonts w:ascii="Verdana" w:hAnsi="Verdana" w:eastAsia="Verdana" w:cs="Verdana"/>
+          <w:b w:val="0"/>
+          <w:bCs w:val="0"/>
+          <w:i w:val="0"/>
+          <w:iCs w:val="0"/>
+          <w:caps w:val="0"/>
+          <w:smallCaps w:val="0"/>
+          <w:noProof w:val="0"/>
+          <w:color w:val="1B1B1B"/>
+          <w:sz w:val="22"/>
+          <w:szCs w:val="22"/>
+          <w:lang w:val="vi-VN"/>
+        </w:rPr>
+        <w:t xml:space="preserve"> định nghĩa: Những đối tượng này được tạo sẵn và công </w:t>
+      </w:r>
+      <w:r>
+        <w:rPr>
+          <w:rFonts w:ascii="Verdana" w:hAnsi="Verdana" w:eastAsia="Verdana" w:cs="Verdana"/>
+          <w:b w:val="0"/>
+          <w:bCs w:val="0"/>
+          <w:i w:val="0"/>
+          <w:iCs w:val="0"/>
+          <w:caps w:val="0"/>
+          <w:smallCaps w:val="0"/>
+          <w:noProof w:val="0"/>
+          <w:color w:val="1B1B1B"/>
+          <w:sz w:val="22"/>
+          <w:szCs w:val="22"/>
+          <w:lang w:val="vi-VN"/>
+        </w:rPr>
+        <w:t xml:space="preserve">         </w:t>
+      </w:r>
+      <w:r>
+        <w:rPr>
+          <w:rFonts w:ascii="Verdana" w:hAnsi="Verdana" w:eastAsia="Verdana" w:cs="Verdana"/>
+          <w:b w:val="0"/>
+          <w:bCs w:val="0"/>
+          <w:i w:val="0"/>
+          <w:iCs w:val="0"/>
+          <w:caps w:val="0"/>
+          <w:smallCaps w:val="0"/>
+          <w:noProof w:val="0"/>
+          <w:color w:val="1B1B1B"/>
+          <w:sz w:val="22"/>
+          <w:szCs w:val="22"/>
+          <w:lang w:val="vi-VN"/>
+        </w:rPr>
+        <w:t xml:space="preserve">việc của chúng ta chỉ việc gọi lên và sử dụng chúng, ví dụ: </w:t>
+      </w:r>
+      <w:proofErr w:type="spellStart"/>
+      <w:r>
+        <w:rPr>
+          <w:rFonts w:ascii="Verdana" w:hAnsi="Verdana" w:eastAsia="Verdana" w:cs="Verdana"/>
+          <w:b w:val="0"/>
+          <w:bCs w:val="0"/>
+          <w:i w:val="0"/>
+          <w:iCs w:val="0"/>
+          <w:caps w:val="0"/>
+          <w:smallCaps w:val="0"/>
+          <w:noProof w:val="0"/>
+          <w:color w:val="1B1B1B"/>
+          <w:sz w:val="22"/>
+          <w:szCs w:val="22"/>
+          <w:lang w:val="vi-VN"/>
+        </w:rPr>
+        <w:t>String</w:t>
+      </w:r>
+      <w:proofErr w:type="spellEnd"/>
+      <w:r>
+        <w:rPr>
+          <w:rFonts w:ascii="Verdana" w:hAnsi="Verdana" w:eastAsia="Verdana" w:cs="Verdana"/>
+          <w:b w:val="0"/>
+          <w:bCs w:val="0"/>
+          <w:i w:val="0"/>
+          <w:iCs w:val="0"/>
+          <w:caps w:val="0"/>
+          <w:smallCaps w:val="0"/>
+          <w:noProof w:val="0"/>
+          <w:color w:val="1B1B1B"/>
+          <w:sz w:val="22"/>
+          <w:szCs w:val="22"/>
+          <w:lang w:val="vi-VN"/>
+        </w:rPr>
+        <w:t>, ...</w:t>
+      </w:r>
+    </w:p>
+    <w:p>
+      <w:pPr>
+        <w:pStyle w:val="ListParagraph"/>
+        <w:ind w:left="720"/>
+        <w:rPr>
+          <w:rFonts w:ascii="Verdana" w:hAnsi="Verdana" w:eastAsia="Verdana" w:cs="Verdana"/>
+          <w:b w:val="0"/>
+          <w:bCs w:val="0"/>
+          <w:i w:val="0"/>
+          <w:iCs w:val="0"/>
+          <w:caps w:val="0"/>
+          <w:smallCaps w:val="0"/>
+          <w:noProof w:val="0"/>
+          <w:color w:val="1B1B1B"/>
+          <w:sz w:val="22"/>
+          <w:szCs w:val="22"/>
+          <w:lang w:val="vi-VN"/>
+        </w:rPr>
+      </w:pPr>
+      <w:r>
+        <w:rPr>
+          <w:rFonts w:ascii="Verdana" w:hAnsi="Verdana" w:eastAsia="Verdana" w:cs="Verdana"/>
+          <w:b w:val="0"/>
+          <w:bCs w:val="0"/>
+          <w:i w:val="0"/>
+          <w:iCs w:val="0"/>
+          <w:caps w:val="0"/>
+          <w:smallCaps w:val="0"/>
+          <w:noProof w:val="0"/>
+          <w:color w:val="1B1B1B"/>
+          <w:sz w:val="22"/>
+          <w:szCs w:val="22"/>
+          <w:lang w:val="vi-VN"/>
+        </w:rPr>
+        <w:t xml:space="preserve">   </w:t>
+      </w:r>
+      <w:r>
+        <w:rPr>
+          <w:rFonts w:ascii="Verdana" w:hAnsi="Verdana" w:eastAsia="Verdana" w:cs="Verdana"/>
+          <w:b w:val="0"/>
+          <w:bCs w:val="0"/>
+          <w:i w:val="0"/>
+          <w:iCs w:val="0"/>
+          <w:caps w:val="0"/>
+          <w:smallCaps w:val="0"/>
+          <w:noProof w:val="0"/>
+          <w:color w:val="1B1B1B"/>
+          <w:sz w:val="24"/>
+          <w:szCs w:val="24"/>
+          <w:lang w:val="vi-VN"/>
+        </w:rPr>
+        <w:t>+</w:t>
+      </w:r>
+      <w:r>
+        <w:rPr>
+          <w:rFonts w:ascii="Verdana" w:hAnsi="Verdana" w:eastAsia="Verdana" w:cs="Verdana"/>
+          <w:b w:val="0"/>
+          <w:bCs w:val="0"/>
+          <w:i w:val="0"/>
+          <w:iCs w:val="0"/>
+          <w:caps w:val="0"/>
+          <w:smallCaps w:val="0"/>
+          <w:noProof w:val="0"/>
+          <w:color w:val="1B1B1B"/>
+          <w:sz w:val="22"/>
+          <w:szCs w:val="22"/>
+          <w:lang w:val="vi-VN"/>
+        </w:rPr>
+        <w:t xml:space="preserve"> Do người dùng định nghĩa: Chính là những </w:t>
+      </w:r>
+      <w:proofErr w:type="spellStart"/>
+      <w:r>
+        <w:rPr>
+          <w:rFonts w:ascii="Verdana" w:hAnsi="Verdana" w:eastAsia="Verdana" w:cs="Verdana"/>
+          <w:b w:val="0"/>
+          <w:bCs w:val="0"/>
+          <w:i w:val="0"/>
+          <w:iCs w:val="0"/>
+          <w:caps w:val="0"/>
+          <w:smallCaps w:val="0"/>
+          <w:noProof w:val="0"/>
+          <w:color w:val="1B1B1B"/>
+          <w:sz w:val="22"/>
+          <w:szCs w:val="22"/>
+          <w:lang w:val="vi-VN"/>
+        </w:rPr>
+        <w:t>class</w:t>
+      </w:r>
+      <w:proofErr w:type="spellEnd"/>
+      <w:r>
+        <w:rPr>
+          <w:rFonts w:ascii="Verdana" w:hAnsi="Verdana" w:eastAsia="Verdana" w:cs="Verdana"/>
+          <w:b w:val="0"/>
+          <w:bCs w:val="0"/>
+          <w:i w:val="0"/>
+          <w:iCs w:val="0"/>
+          <w:caps w:val="0"/>
+          <w:smallCaps w:val="0"/>
+          <w:noProof w:val="0"/>
+          <w:color w:val="1B1B1B"/>
+          <w:sz w:val="22"/>
+          <w:szCs w:val="22"/>
+          <w:lang w:val="vi-VN"/>
+        </w:rPr>
+        <w:t xml:space="preserve"> được chúng ta </w:t>
+      </w:r>
+      <w:proofErr w:type="spellStart"/>
+      <w:r>
+        <w:rPr>
+          <w:rFonts w:ascii="Verdana" w:hAnsi="Verdana" w:eastAsia="Verdana" w:cs="Verdana"/>
+          <w:b w:val="0"/>
+          <w:bCs w:val="0"/>
+          <w:i w:val="0"/>
+          <w:iCs w:val="0"/>
+          <w:caps w:val="0"/>
+          <w:smallCaps w:val="0"/>
+          <w:noProof w:val="0"/>
+          <w:color w:val="1B1B1B"/>
+          <w:sz w:val="22"/>
+          <w:szCs w:val="22"/>
+          <w:lang w:val="vi-VN"/>
+        </w:rPr>
+        <w:t>define</w:t>
+      </w:r>
+      <w:proofErr w:type="spellEnd"/>
+      <w:r>
+        <w:rPr>
+          <w:rFonts w:ascii="Verdana" w:hAnsi="Verdana" w:eastAsia="Verdana" w:cs="Verdana"/>
+          <w:b w:val="0"/>
+          <w:bCs w:val="0"/>
+          <w:i w:val="0"/>
+          <w:iCs w:val="0"/>
+          <w:caps w:val="0"/>
+          <w:smallCaps w:val="0"/>
+          <w:noProof w:val="0"/>
+          <w:color w:val="1B1B1B"/>
+          <w:sz w:val="22"/>
+          <w:szCs w:val="22"/>
+          <w:lang w:val="vi-VN"/>
+        </w:rPr>
+        <w:t xml:space="preserve"> từ những đối tượng trong bài toán OOP</w:t>
+      </w:r>
+      <w:r>
+        <w:rPr>
+          <w:rFonts w:ascii="Verdana" w:hAnsi="Verdana" w:eastAsia="Verdana" w:cs="Verdana"/>
+          <w:b w:val="0"/>
+          <w:bCs w:val="0"/>
+          <w:i w:val="0"/>
+          <w:iCs w:val="0"/>
+          <w:caps w:val="0"/>
+          <w:smallCaps w:val="0"/>
+          <w:noProof w:val="0"/>
+          <w:color w:val="1B1B1B"/>
+          <w:sz w:val="22"/>
+          <w:szCs w:val="22"/>
+          <w:lang w:val="vi-VN"/>
+        </w:rPr>
+        <w:t>.</w:t>
+      </w:r>
+    </w:p>
+    <w:p>
+      <w:pPr>
+        <w:pStyle w:val="ListParagraph"/>
+        <w:ind w:left="1080"/>
+        <w:rPr>
+          <w:rFonts w:ascii="Open Sans" w:hAnsi="Open Sans" w:eastAsia="Open Sans" w:cs="Open Sans"/>
+          <w:b w:val="0"/>
+          <w:bCs w:val="0"/>
+          <w:i w:val="0"/>
+          <w:iCs w:val="0"/>
+          <w:caps w:val="0"/>
+          <w:smallCaps w:val="0"/>
+          <w:noProof w:val="0"/>
+          <w:color w:val="1B1B1B"/>
+          <w:sz w:val="24"/>
+          <w:szCs w:val="24"/>
+          <w:lang w:val="vi-VN"/>
+        </w:rPr>
+      </w:pPr>
+    </w:p>
+    <w:p>
+      <w:pPr>
+        <w:pStyle w:val="Normal"/>
+        <w:rPr>
+          <w:rFonts w:ascii="Verdana" w:hAnsi="Verdana" w:eastAsia="Verdana" w:cs="Verdana"/>
+          <w:b w:val="0"/>
+          <w:bCs w:val="0"/>
+          <w:i w:val="0"/>
+          <w:iCs w:val="0"/>
+          <w:caps w:val="0"/>
+          <w:smallCaps w:val="0"/>
+          <w:noProof w:val="0"/>
+          <w:color w:val="000000" w:themeColor="text1" w:themeTint="FF" w:themeShade="FF"/>
+          <w:sz w:val="22"/>
+          <w:szCs w:val="22"/>
+          <w:lang w:val="vi-VN"/>
+        </w:rPr>
+      </w:pPr>
+    </w:p>
+    <w:p>
+      <w:pPr>
+        <w:pStyle w:val="ListParagraph"/>
+        <w:numPr>
+          <w:ilvl w:val="0"/>
+          <w:numId w:val="2"/>
+        </w:numPr>
+        <w:rPr>
+          <w:rFonts w:ascii="Roboto" w:hAnsi="Roboto" w:eastAsia="Roboto" w:cs="Roboto"/>
+          <w:b w:val="0"/>
+          <w:bCs w:val="0"/>
+          <w:i w:val="0"/>
+          <w:iCs w:val="0"/>
+          <w:caps w:val="0"/>
+          <w:smallCaps w:val="0"/>
+          <w:noProof w:val="0"/>
+          <w:sz w:val="28"/>
+          <w:szCs w:val="28"/>
+          <w:lang w:val="vi-VN"/>
+        </w:rPr>
+      </w:pPr>
+      <w:r>
+        <w:rPr>
+          <w:rFonts w:ascii="Roboto" w:hAnsi="Roboto" w:eastAsia="Roboto" w:cs="Roboto"/>
+          <w:b w:val="0"/>
+          <w:bCs w:val="0"/>
+          <w:i w:val="0"/>
+          <w:iCs w:val="0"/>
+          <w:caps w:val="0"/>
+          <w:smallCaps w:val="0"/>
+          <w:noProof w:val="0"/>
+          <w:sz w:val="28"/>
+          <w:szCs w:val="28"/>
+          <w:lang w:val="vi-VN"/>
+        </w:rPr>
+        <w:t>Có thể chuyển đổi giữa hai kiểu dữ liệu này không ?</w:t>
+      </w:r>
+    </w:p>
+    <w:p>
+      <w:pPr>
+        <w:pStyle w:val="Normal"/>
+        <w:rPr>
+          <w:rFonts w:ascii="Roboto" w:hAnsi="Roboto" w:eastAsia="Roboto" w:cs="Roboto"/>
+          <w:b w:val="0"/>
+          <w:bCs w:val="0"/>
+          <w:i w:val="0"/>
+          <w:iCs w:val="0"/>
+          <w:caps w:val="0"/>
+          <w:smallCaps w:val="0"/>
+          <w:noProof w:val="0"/>
+          <w:sz w:val="28"/>
+          <w:szCs w:val="28"/>
+          <w:lang w:val="vi-VN"/>
+        </w:rPr>
+      </w:pPr>
+    </w:p>
+    <w:p>
+      <w:pPr>
+        <w:pStyle w:val="ListParagraph"/>
+        <w:numPr>
+          <w:ilvl w:val="0"/>
+          <w:numId w:val="11"/>
+        </w:numPr>
+        <w:rPr>
+          <w:rFonts w:ascii="Roboto" w:hAnsi="Roboto" w:eastAsia="Roboto" w:cs="Roboto"/>
+          <w:noProof w:val="0"/>
+          <w:sz w:val="24"/>
+          <w:szCs w:val="24"/>
+          <w:lang w:val="vi-VN"/>
+        </w:rPr>
+      </w:pPr>
+      <w:proofErr w:type="spellStart"/>
+      <w:r>
+        <w:rPr>
+          <w:rFonts w:ascii="Roboto" w:hAnsi="Roboto" w:eastAsia="Roboto" w:cs="Roboto"/>
+          <w:noProof w:val="0"/>
+          <w:sz w:val="24"/>
+          <w:szCs w:val="24"/>
+          <w:lang w:val="vi-VN"/>
+        </w:rPr>
+        <w:t>Java</w:t>
+      </w:r>
+      <w:proofErr w:type="spellEnd"/>
+      <w:r>
+        <w:rPr>
+          <w:rFonts w:ascii="Roboto" w:hAnsi="Roboto" w:eastAsia="Roboto" w:cs="Roboto"/>
+          <w:noProof w:val="0"/>
+          <w:sz w:val="24"/>
+          <w:szCs w:val="24"/>
+          <w:lang w:val="vi-VN"/>
+        </w:rPr>
+        <w:t xml:space="preserve"> hỗ trợ chuyển đổi giữa kiểu nguyên thủy và đối tượng thông qua quá trình: </w:t>
+      </w:r>
+      <w:proofErr w:type="spellStart"/>
+      <w:r>
+        <w:rPr>
+          <w:rFonts w:ascii="Roboto" w:hAnsi="Roboto" w:eastAsia="Roboto" w:cs="Roboto"/>
+          <w:noProof w:val="0"/>
+          <w:sz w:val="24"/>
+          <w:szCs w:val="24"/>
+          <w:lang w:val="vi-VN"/>
+        </w:rPr>
+        <w:t>Boxing</w:t>
+      </w:r>
+      <w:proofErr w:type="spellEnd"/>
+      <w:r>
+        <w:rPr>
+          <w:rFonts w:ascii="Roboto" w:hAnsi="Roboto" w:eastAsia="Roboto" w:cs="Roboto"/>
+          <w:noProof w:val="0"/>
+          <w:sz w:val="24"/>
+          <w:szCs w:val="24"/>
+          <w:lang w:val="vi-VN"/>
+        </w:rPr>
+        <w:t xml:space="preserve"> và </w:t>
+      </w:r>
+      <w:proofErr w:type="spellStart"/>
+      <w:r>
+        <w:rPr>
+          <w:rFonts w:ascii="Roboto" w:hAnsi="Roboto" w:eastAsia="Roboto" w:cs="Roboto"/>
+          <w:noProof w:val="0"/>
+          <w:sz w:val="24"/>
+          <w:szCs w:val="24"/>
+          <w:lang w:val="vi-VN"/>
+        </w:rPr>
+        <w:t>Unboxing</w:t>
+      </w:r>
+      <w:proofErr w:type="spellEnd"/>
+      <w:r>
+        <w:rPr>
+          <w:rFonts w:ascii="Roboto" w:hAnsi="Roboto" w:eastAsia="Roboto" w:cs="Roboto"/>
+          <w:noProof w:val="0"/>
+          <w:sz w:val="24"/>
+          <w:szCs w:val="24"/>
+          <w:lang w:val="vi-VN"/>
+        </w:rPr>
+        <w:t xml:space="preserve"> .</w:t>
+      </w:r>
+    </w:p>
+    <w:p>
+      <w:pPr>
+        <w:pStyle w:val="ListParagraph"/>
+        <w:ind w:left="720"/>
+        <w:rPr>
+          <w:rFonts w:ascii="Roboto" w:hAnsi="Roboto" w:eastAsia="Roboto" w:cs="Roboto"/>
+          <w:noProof w:val="0"/>
+          <w:sz w:val="24"/>
+          <w:szCs w:val="24"/>
+          <w:lang w:val="vi-VN"/>
+        </w:rPr>
+      </w:pPr>
+    </w:p>
+    <w:p>
+      <w:pPr>
+        <w:pStyle w:val="ListParagraph"/>
+        <w:ind w:left="720"/>
+        <w:rPr>
+          <w:rFonts w:ascii="Roboto" w:hAnsi="Roboto" w:eastAsia="Roboto" w:cs="Roboto"/>
+          <w:noProof w:val="0"/>
+          <w:sz w:val="24"/>
+          <w:szCs w:val="24"/>
+          <w:lang w:val="vi-VN"/>
+        </w:rPr>
+      </w:pPr>
+      <w:r>
+        <w:rPr>
+          <w:rFonts w:ascii="Roboto" w:hAnsi="Roboto" w:eastAsia="Roboto" w:cs="Roboto"/>
+          <w:noProof w:val="0"/>
+          <w:sz w:val="24"/>
+          <w:szCs w:val="24"/>
+          <w:lang w:val="vi-VN"/>
+        </w:rPr>
+        <w:t xml:space="preserve">+  </w:t>
+      </w:r>
+      <w:proofErr w:type="spellStart"/>
+      <w:r>
+        <w:rPr>
+          <w:rFonts w:ascii="Roboto" w:hAnsi="Roboto" w:eastAsia="Roboto" w:cs="Roboto"/>
+          <w:noProof w:val="0"/>
+          <w:sz w:val="24"/>
+          <w:szCs w:val="24"/>
+          <w:lang w:val="vi-VN"/>
+        </w:rPr>
+        <w:t>Boxing</w:t>
+      </w:r>
+      <w:proofErr w:type="spellEnd"/>
+      <w:r>
+        <w:rPr>
+          <w:rFonts w:ascii="Roboto" w:hAnsi="Roboto" w:eastAsia="Roboto" w:cs="Roboto"/>
+          <w:noProof w:val="0"/>
+          <w:sz w:val="24"/>
+          <w:szCs w:val="24"/>
+          <w:lang w:val="vi-VN"/>
+        </w:rPr>
+        <w:t xml:space="preserve"> </w:t>
+      </w:r>
+      <w:r>
+        <w:rPr>
+          <w:rFonts w:ascii="Roboto" w:hAnsi="Roboto" w:eastAsia="Roboto" w:cs="Roboto"/>
+          <w:noProof w:val="0"/>
+          <w:sz w:val="24"/>
+          <w:szCs w:val="24"/>
+          <w:lang w:val="vi-VN"/>
+        </w:rPr>
+        <w:t xml:space="preserve">: </w:t>
+      </w:r>
+      <w:r>
+        <w:rPr>
+          <w:noProof w:val="0"/>
+          <w:lang w:val="vi-VN"/>
+        </w:rPr>
+        <w:t>Chuyển từ kiểu nguyên thủy sang đối tượng tương ứng.</w:t>
+      </w:r>
+    </w:p>
+    <w:p>
+      <w:pPr>
+        <w:pStyle w:val="ListParagraph"/>
+        <w:ind w:left="720"/>
+        <w:rPr>
+          <w:noProof w:val="0"/>
+          <w:lang w:val="vi-VN"/>
+        </w:rPr>
+      </w:pPr>
+    </w:p>
+    <w:p>
+      <w:pPr>
+        <w:pStyle w:val="ListParagraph"/>
+        <w:ind w:left="720"/>
+        <w:rPr>
+          <w:rFonts w:ascii="Roboto" w:hAnsi="Roboto" w:eastAsia="Roboto" w:cs="Roboto"/>
+          <w:noProof w:val="0"/>
+          <w:sz w:val="24"/>
+          <w:szCs w:val="24"/>
+          <w:lang w:val="vi-VN"/>
+        </w:rPr>
+      </w:pPr>
+      <w:r>
+        <w:rPr>
+          <w:rFonts w:ascii="Roboto" w:hAnsi="Roboto" w:eastAsia="Roboto" w:cs="Roboto"/>
+          <w:noProof w:val="0"/>
+          <w:sz w:val="24"/>
+          <w:szCs w:val="24"/>
+          <w:lang w:val="vi-VN"/>
+        </w:rPr>
+        <w:t xml:space="preserve">+  </w:t>
+      </w:r>
+      <w:proofErr w:type="spellStart"/>
+      <w:r>
+        <w:rPr>
+          <w:rFonts w:ascii="Roboto" w:hAnsi="Roboto" w:eastAsia="Roboto" w:cs="Roboto"/>
+          <w:noProof w:val="0"/>
+          <w:sz w:val="24"/>
+          <w:szCs w:val="24"/>
+          <w:lang w:val="vi-VN"/>
+        </w:rPr>
+        <w:t>Unboxing</w:t>
+      </w:r>
+      <w:proofErr w:type="spellEnd"/>
+      <w:r>
+        <w:rPr>
+          <w:rFonts w:ascii="Roboto" w:hAnsi="Roboto" w:eastAsia="Roboto" w:cs="Roboto"/>
+          <w:noProof w:val="0"/>
+          <w:sz w:val="24"/>
+          <w:szCs w:val="24"/>
+          <w:lang w:val="vi-VN"/>
+        </w:rPr>
+        <w:t xml:space="preserve"> : </w:t>
+      </w:r>
+      <w:r>
+        <w:rPr>
+          <w:noProof w:val="0"/>
+          <w:lang w:val="vi-VN"/>
+        </w:rPr>
+        <w:t>Chuyển từ đối tượng về kiểu nguyên thủy.</w:t>
+      </w:r>
+      <w:r>
+        <w:tab/>
+      </w:r>
+    </w:p>
+    <w:p>
+      <w:pPr>
+        <w:pStyle w:val="Normal"/>
+        <w:ind w:firstLine="720"/>
+        <w:rPr>
+          <w:rFonts w:ascii="Roboto" w:hAnsi="Roboto" w:eastAsia="Roboto" w:cs="Roboto"/>
+          <w:noProof w:val="0"/>
+          <w:sz w:val="24"/>
+          <w:szCs w:val="24"/>
+          <w:lang w:val="vi-VN"/>
+        </w:rPr>
+      </w:pPr>
+    </w:p>
+    <w:p>
+      <w:pPr>
+        <w:pStyle w:val="ListParagraph"/>
+        <w:numPr>
+          <w:ilvl w:val="0"/>
+          <w:numId w:val="2"/>
+        </w:numPr>
+        <w:rPr>
+          <w:rFonts w:ascii="Roboto" w:hAnsi="Roboto" w:eastAsia="Roboto" w:cs="Roboto"/>
+          <w:b w:val="0"/>
+          <w:bCs w:val="0"/>
+          <w:i w:val="0"/>
+          <w:iCs w:val="0"/>
+          <w:caps w:val="0"/>
+          <w:smallCaps w:val="0"/>
+          <w:noProof w:val="0"/>
+          <w:sz w:val="28"/>
+          <w:szCs w:val="28"/>
+          <w:lang w:val="vi-VN"/>
+        </w:rPr>
+      </w:pPr>
+      <w:r>
+        <w:rPr>
+          <w:rFonts w:ascii="Roboto" w:hAnsi="Roboto" w:eastAsia="Roboto" w:cs="Roboto"/>
+          <w:b w:val="0"/>
+          <w:bCs w:val="0"/>
+          <w:i w:val="0"/>
+          <w:iCs w:val="0"/>
+          <w:caps w:val="0"/>
+          <w:smallCaps w:val="0"/>
+          <w:noProof w:val="0"/>
+          <w:sz w:val="28"/>
+          <w:szCs w:val="28"/>
+          <w:lang w:val="vi-VN"/>
+        </w:rPr>
+        <w:t>Có thể so sánh hai kiểu dữ liệu này với nhau không?</w:t>
+      </w:r>
+    </w:p>
+    <w:p>
+      <w:pPr>
+        <w:pStyle w:val="Normal"/>
+        <w:rPr>
+          <w:rFonts w:ascii="Roboto" w:hAnsi="Roboto" w:eastAsia="Roboto" w:cs="Roboto"/>
+          <w:b w:val="0"/>
+          <w:bCs w:val="0"/>
+          <w:i w:val="0"/>
+          <w:iCs w:val="0"/>
+          <w:caps w:val="0"/>
+          <w:smallCaps w:val="0"/>
+          <w:noProof w:val="0"/>
+          <w:sz w:val="28"/>
+          <w:szCs w:val="28"/>
+          <w:lang w:val="vi-VN"/>
+        </w:rPr>
+      </w:pPr>
+    </w:p>
+    <w:p>
+      <w:pPr>
+        <w:pStyle w:val="Normal"/>
+        <w:rPr>
+          <w:rFonts w:ascii="Verdana" w:hAnsi="Verdana" w:eastAsia="Verdana" w:cs="Verdana"/>
+          <w:noProof w:val="0"/>
+          <w:sz w:val="22"/>
+          <w:szCs w:val="22"/>
+          <w:lang w:val="vi-VN"/>
+        </w:rPr>
+      </w:pPr>
+      <w:r>
+        <w:rPr>
+          <w:rFonts w:ascii="Verdana" w:hAnsi="Verdana" w:eastAsia="Verdana" w:cs="Verdana"/>
+          <w:noProof w:val="0"/>
+          <w:sz w:val="22"/>
+          <w:szCs w:val="22"/>
+          <w:lang w:val="vi-VN"/>
+        </w:rPr>
+        <w:t xml:space="preserve">Trong </w:t>
+      </w:r>
+      <w:proofErr w:type="spellStart"/>
+      <w:r>
+        <w:rPr>
+          <w:rFonts w:ascii="Verdana" w:hAnsi="Verdana" w:eastAsia="Verdana" w:cs="Verdana"/>
+          <w:noProof w:val="0"/>
+          <w:sz w:val="22"/>
+          <w:szCs w:val="22"/>
+          <w:lang w:val="vi-VN"/>
+        </w:rPr>
+        <w:t>Java</w:t>
+      </w:r>
+      <w:proofErr w:type="spellEnd"/>
+      <w:r>
+        <w:rPr>
+          <w:rFonts w:ascii="Verdana" w:hAnsi="Verdana" w:eastAsia="Verdana" w:cs="Verdana"/>
+          <w:noProof w:val="0"/>
+          <w:sz w:val="22"/>
+          <w:szCs w:val="22"/>
+          <w:lang w:val="vi-VN"/>
+        </w:rPr>
+        <w:t xml:space="preserve">, kiểu dữ liệu nguyên thủy và kiểu dữ liệu </w:t>
+      </w:r>
+      <w:proofErr w:type="spellStart"/>
+      <w:r>
+        <w:rPr>
+          <w:rFonts w:ascii="Verdana" w:hAnsi="Verdana" w:eastAsia="Verdana" w:cs="Verdana"/>
+          <w:noProof w:val="0"/>
+          <w:sz w:val="22"/>
+          <w:szCs w:val="22"/>
+          <w:lang w:val="vi-VN"/>
+        </w:rPr>
+        <w:t>object</w:t>
+      </w:r>
+      <w:proofErr w:type="spellEnd"/>
+      <w:r>
+        <w:rPr>
+          <w:rFonts w:ascii="Verdana" w:hAnsi="Verdana" w:eastAsia="Verdana" w:cs="Verdana"/>
+          <w:noProof w:val="0"/>
+          <w:sz w:val="22"/>
+          <w:szCs w:val="22"/>
+          <w:lang w:val="vi-VN"/>
+        </w:rPr>
+        <w:t xml:space="preserve"> có những cách hoạt động khác nhau, vì vậy việc so sánh giữa chúng cũng khác nha</w:t>
+      </w:r>
+      <w:r>
+        <w:rPr>
+          <w:rFonts w:ascii="Verdana" w:hAnsi="Verdana" w:eastAsia="Verdana" w:cs="Verdana"/>
+          <w:noProof w:val="0"/>
+          <w:sz w:val="22"/>
+          <w:szCs w:val="22"/>
+          <w:lang w:val="vi-VN"/>
+        </w:rPr>
+        <w:t>u.</w:t>
+      </w:r>
+    </w:p>
+    <w:p>
+      <w:pPr>
+        <w:pStyle w:val="ListParagraph"/>
+        <w:numPr>
+          <w:ilvl w:val="0"/>
+          <w:numId w:val="13"/>
+        </w:numPr>
+        <w:rPr>
+          <w:rFonts w:ascii="Verdana" w:hAnsi="Verdana" w:eastAsia="Verdana" w:cs="Verdana"/>
+          <w:noProof w:val="0"/>
+          <w:sz w:val="28"/>
+          <w:szCs w:val="28"/>
+          <w:lang w:val="vi-VN"/>
+        </w:rPr>
+      </w:pPr>
+      <w:r>
+        <w:rPr>
+          <w:rFonts w:ascii="Verdana" w:hAnsi="Verdana" w:eastAsia="Verdana" w:cs="Verdana"/>
+          <w:noProof w:val="0"/>
+          <w:sz w:val="28"/>
+          <w:szCs w:val="28"/>
+          <w:lang w:val="vi-VN"/>
+        </w:rPr>
+        <w:t xml:space="preserve">So sánh kiểu dữ liệu nguyên </w:t>
+      </w:r>
+      <w:proofErr w:type="spellStart"/>
+      <w:r>
+        <w:rPr>
+          <w:rFonts w:ascii="Verdana" w:hAnsi="Verdana" w:eastAsia="Verdana" w:cs="Verdana"/>
+          <w:noProof w:val="0"/>
+          <w:sz w:val="28"/>
+          <w:szCs w:val="28"/>
+          <w:lang w:val="vi-VN"/>
+        </w:rPr>
+        <w:t>thuỷ</w:t>
+      </w:r>
+      <w:proofErr w:type="spellEnd"/>
+    </w:p>
+    <w:p>
+      <w:pPr>
+        <w:pStyle w:val="Normal"/>
+        <w:jc w:val="both"/>
+        <w:rPr>
+          <w:rFonts w:ascii="Verdana" w:hAnsi="Verdana" w:eastAsia="Verdana" w:cs="Verdana"/>
+          <w:b w:val="0"/>
+          <w:bCs w:val="0"/>
+          <w:noProof w:val="0"/>
+          <w:sz w:val="22"/>
+          <w:szCs w:val="22"/>
+          <w:lang w:val="vi-VN"/>
+        </w:rPr>
+      </w:pPr>
+      <w:r>
+        <w:rPr>
+          <w:rFonts w:ascii="Verdana" w:hAnsi="Verdana" w:eastAsia="Verdana" w:cs="Verdana"/>
+          <w:noProof w:val="0"/>
+          <w:sz w:val="22"/>
+          <w:szCs w:val="22"/>
+          <w:lang w:val="vi-VN"/>
+        </w:rPr>
+        <w:t xml:space="preserve">+ Các kiểu dữ liệu nguyên thủy trong </w:t>
+      </w:r>
+      <w:proofErr w:type="spellStart"/>
+      <w:r>
+        <w:rPr>
+          <w:rFonts w:ascii="Verdana" w:hAnsi="Verdana" w:eastAsia="Verdana" w:cs="Verdana"/>
+          <w:noProof w:val="0"/>
+          <w:sz w:val="22"/>
+          <w:szCs w:val="22"/>
+          <w:lang w:val="vi-VN"/>
+        </w:rPr>
+        <w:t>Java</w:t>
+      </w:r>
+      <w:proofErr w:type="spellEnd"/>
+      <w:r>
+        <w:rPr>
+          <w:rFonts w:ascii="Verdana" w:hAnsi="Verdana" w:eastAsia="Verdana" w:cs="Verdana"/>
+          <w:noProof w:val="0"/>
+          <w:sz w:val="22"/>
+          <w:szCs w:val="22"/>
+          <w:lang w:val="vi-VN"/>
+        </w:rPr>
+        <w:t xml:space="preserve"> được so sánh dựa trên giá trị</w:t>
+      </w:r>
+      <w:r>
+        <w:rPr>
+          <w:rFonts w:ascii="Verdana" w:hAnsi="Verdana" w:eastAsia="Verdana" w:cs="Verdana"/>
+          <w:noProof w:val="0"/>
+          <w:sz w:val="22"/>
+          <w:szCs w:val="22"/>
+          <w:lang w:val="vi-VN"/>
+        </w:rPr>
+        <w:t xml:space="preserve"> </w:t>
+      </w:r>
+      <w:r>
+        <w:rPr>
+          <w:rFonts w:ascii="Verdana" w:hAnsi="Verdana" w:eastAsia="Verdana" w:cs="Verdana"/>
+          <w:noProof w:val="0"/>
+          <w:sz w:val="22"/>
+          <w:szCs w:val="22"/>
+          <w:lang w:val="vi-VN"/>
+        </w:rPr>
+        <w:t>thực tế.</w:t>
+      </w:r>
+    </w:p>
+    <w:p>
+      <w:pPr>
+        <w:pStyle w:val="Normal"/>
+        <w:jc w:val="both"/>
+        <w:rPr>
+          <w:rFonts w:ascii="Verdana" w:hAnsi="Verdana" w:eastAsia="Verdana" w:cs="Verdana"/>
+          <w:noProof w:val="0"/>
+          <w:sz w:val="22"/>
+          <w:szCs w:val="22"/>
+          <w:lang w:val="vi-VN"/>
+        </w:rPr>
+      </w:pPr>
+      <w:r>
+        <w:rPr>
+          <w:rFonts w:ascii="Verdana" w:hAnsi="Verdana" w:eastAsia="Verdana" w:cs="Verdana"/>
+          <w:b w:val="0"/>
+          <w:bCs w:val="0"/>
+          <w:noProof w:val="0"/>
+          <w:sz w:val="22"/>
+          <w:szCs w:val="22"/>
+          <w:lang w:val="vi-VN"/>
+        </w:rPr>
+        <w:t xml:space="preserve">+ </w:t>
+      </w:r>
+      <w:r>
+        <w:rPr>
+          <w:rFonts w:ascii="Verdana" w:hAnsi="Verdana" w:eastAsia="Verdana" w:cs="Verdana"/>
+          <w:noProof w:val="0"/>
+          <w:sz w:val="22"/>
+          <w:szCs w:val="22"/>
+          <w:lang w:val="vi-VN"/>
+        </w:rPr>
+        <w:t xml:space="preserve">Toán tử </w:t>
+      </w:r>
+      <w:r>
+        <w:rPr>
+          <w:rFonts w:ascii="Verdana" w:hAnsi="Verdana" w:eastAsia="Verdana" w:cs="Verdana"/>
+          <w:b w:val="1"/>
+          <w:bCs w:val="1"/>
+          <w:noProof w:val="0"/>
+          <w:sz w:val="22"/>
+          <w:szCs w:val="22"/>
+          <w:lang w:val="vi-VN"/>
+        </w:rPr>
+        <w:t>==</w:t>
+      </w:r>
+      <w:r>
+        <w:rPr>
+          <w:rFonts w:ascii="Verdana" w:hAnsi="Verdana" w:eastAsia="Verdana" w:cs="Verdana"/>
+          <w:noProof w:val="0"/>
+          <w:sz w:val="22"/>
+          <w:szCs w:val="22"/>
+          <w:lang w:val="vi-VN"/>
+        </w:rPr>
+        <w:t xml:space="preserve"> được dùng để so sánh giá trị của hai biến kiểu nguyên thủy.</w:t>
+      </w:r>
+    </w:p>
+    <w:p>
+      <w:pPr>
+        <w:pStyle w:val="ListParagraph"/>
+        <w:numPr>
+          <w:ilvl w:val="0"/>
+          <w:numId w:val="14"/>
+        </w:numPr>
+        <w:bidi w:val="0"/>
+        <w:jc w:val="both"/>
+        <w:rPr>
+          <w:rFonts w:ascii="Verdana" w:hAnsi="Verdana" w:eastAsia="Verdana" w:cs="Verdana"/>
+          <w:noProof w:val="0"/>
+          <w:sz w:val="28"/>
+          <w:szCs w:val="28"/>
+          <w:lang w:val="vi-VN"/>
+        </w:rPr>
+      </w:pPr>
+      <w:r>
+        <w:rPr>
+          <w:rFonts w:ascii="Verdana" w:hAnsi="Verdana" w:eastAsia="Verdana" w:cs="Verdana"/>
+          <w:noProof w:val="0"/>
+          <w:sz w:val="28"/>
+          <w:szCs w:val="28"/>
+          <w:lang w:val="vi-VN"/>
+        </w:rPr>
+        <w:t xml:space="preserve">So sánh kiểu dữ liệu </w:t>
+      </w:r>
+      <w:proofErr w:type="spellStart"/>
+      <w:r>
+        <w:rPr>
+          <w:rFonts w:ascii="Verdana" w:hAnsi="Verdana" w:eastAsia="Verdana" w:cs="Verdana"/>
+          <w:noProof w:val="0"/>
+          <w:sz w:val="28"/>
+          <w:szCs w:val="28"/>
+          <w:lang w:val="vi-VN"/>
+        </w:rPr>
+        <w:t>object</w:t>
+      </w:r>
+      <w:proofErr w:type="spellEnd"/>
+    </w:p>
+    <w:p>
+      <w:pPr>
+        <w:pStyle w:val="Normal"/>
+        <w:bidi w:val="0"/>
+        <w:spacing w:before="240" w:beforeAutospacing="off" w:after="240" w:afterAutospacing="off"/>
+        <w:jc w:val="both"/>
+        <w:rPr>
+          <w:rFonts w:ascii="Verdana" w:hAnsi="Verdana" w:eastAsia="Verdana" w:cs="Verdana"/>
+          <w:b w:val="0"/>
+          <w:bCs w:val="0"/>
+          <w:noProof w:val="0"/>
+          <w:sz w:val="22"/>
+          <w:szCs w:val="22"/>
+          <w:lang w:val="vi-VN"/>
+        </w:rPr>
+      </w:pPr>
+      <w:r>
+        <w:rPr>
+          <w:rFonts w:ascii="Verdana" w:hAnsi="Verdana" w:eastAsia="Verdana" w:cs="Verdana"/>
+          <w:noProof w:val="0"/>
+          <w:sz w:val="22"/>
+          <w:szCs w:val="22"/>
+          <w:lang w:val="vi-VN"/>
+        </w:rPr>
+        <w:t xml:space="preserve">       + </w:t>
+      </w:r>
+      <w:r>
+        <w:rPr>
+          <w:rFonts w:ascii="Verdana" w:hAnsi="Verdana" w:eastAsia="Verdana" w:cs="Verdana"/>
+          <w:b w:val="0"/>
+          <w:bCs w:val="0"/>
+          <w:noProof w:val="0"/>
+          <w:sz w:val="22"/>
+          <w:szCs w:val="22"/>
+          <w:lang w:val="vi-VN"/>
+        </w:rPr>
+        <w:t>So sánh tham chiếu (</w:t>
+      </w:r>
+      <w:proofErr w:type="spellStart"/>
+      <w:r>
+        <w:rPr>
+          <w:rFonts w:ascii="Verdana" w:hAnsi="Verdana" w:eastAsia="Verdana" w:cs="Verdana"/>
+          <w:b w:val="0"/>
+          <w:bCs w:val="0"/>
+          <w:noProof w:val="0"/>
+          <w:sz w:val="22"/>
+          <w:szCs w:val="22"/>
+          <w:lang w:val="vi-VN"/>
+        </w:rPr>
+        <w:t>reference</w:t>
+      </w:r>
+      <w:proofErr w:type="spellEnd"/>
+      <w:r>
+        <w:rPr>
+          <w:rFonts w:ascii="Verdana" w:hAnsi="Verdana" w:eastAsia="Verdana" w:cs="Verdana"/>
+          <w:b w:val="0"/>
+          <w:bCs w:val="0"/>
+          <w:noProof w:val="0"/>
+          <w:sz w:val="22"/>
+          <w:szCs w:val="22"/>
+          <w:lang w:val="vi-VN"/>
+        </w:rPr>
+        <w:t>):</w:t>
+      </w:r>
+    </w:p>
+    <w:p>
+      <w:pPr>
+        <w:pStyle w:val="Normal"/>
+        <w:bidi w:val="0"/>
+        <w:spacing w:before="240" w:beforeAutospacing="off" w:after="240" w:afterAutospacing="off"/>
+        <w:ind w:firstLine="720"/>
+        <w:jc w:val="both"/>
+        <w:rPr>
+          <w:rFonts w:ascii="Verdana" w:hAnsi="Verdana" w:eastAsia="Verdana" w:cs="Verdana"/>
+          <w:noProof w:val="0"/>
+          <w:sz w:val="22"/>
+          <w:szCs w:val="22"/>
+          <w:lang w:val="vi-VN"/>
+        </w:rPr>
+      </w:pPr>
+      <w:r>
+        <w:rPr>
+          <w:rFonts w:ascii="Verdana" w:hAnsi="Verdana" w:eastAsia="Verdana" w:cs="Verdana"/>
+          <w:noProof w:val="0"/>
+          <w:sz w:val="22"/>
+          <w:szCs w:val="22"/>
+          <w:lang w:val="vi-VN"/>
+        </w:rPr>
+        <w:t xml:space="preserve">Toán tử </w:t>
+      </w:r>
+      <w:r>
+        <w:rPr>
+          <w:rFonts w:ascii="Verdana" w:hAnsi="Verdana" w:eastAsia="Verdana" w:cs="Verdana"/>
+          <w:b w:val="1"/>
+          <w:bCs w:val="1"/>
+          <w:noProof w:val="0"/>
+          <w:sz w:val="22"/>
+          <w:szCs w:val="22"/>
+          <w:lang w:val="vi-VN"/>
+        </w:rPr>
+        <w:t>==</w:t>
+      </w:r>
+      <w:r>
+        <w:rPr>
+          <w:rFonts w:ascii="Verdana" w:hAnsi="Verdana" w:eastAsia="Verdana" w:cs="Verdana"/>
+          <w:noProof w:val="0"/>
+          <w:sz w:val="22"/>
+          <w:szCs w:val="22"/>
+          <w:lang w:val="vi-VN"/>
+        </w:rPr>
+        <w:t xml:space="preserve"> dùng để so sánh địa chỉ tham chiếu của hai đối tượng.</w:t>
+      </w:r>
+    </w:p>
+    <w:p>
+      <w:pPr>
+        <w:pStyle w:val="ListParagraph"/>
+        <w:bidi w:val="0"/>
+        <w:spacing w:before="0" w:beforeAutospacing="off" w:after="0" w:afterAutospacing="off"/>
+        <w:ind w:left="720"/>
+        <w:jc w:val="both"/>
+        <w:rPr>
+          <w:rFonts w:ascii="Verdana" w:hAnsi="Verdana" w:eastAsia="Verdana" w:cs="Verdana"/>
+          <w:noProof w:val="0"/>
+          <w:sz w:val="22"/>
+          <w:szCs w:val="22"/>
+          <w:lang w:val="vi-VN"/>
+        </w:rPr>
+      </w:pPr>
+      <w:r>
+        <w:rPr>
+          <w:rFonts w:ascii="Verdana" w:hAnsi="Verdana" w:eastAsia="Verdana" w:cs="Verdana"/>
+          <w:noProof w:val="0"/>
+          <w:sz w:val="22"/>
+          <w:szCs w:val="22"/>
+          <w:lang w:val="vi-VN"/>
+        </w:rPr>
+        <w:t xml:space="preserve">Điều này có nghĩa là nếu hai biến </w:t>
+      </w:r>
+      <w:proofErr w:type="spellStart"/>
+      <w:r>
+        <w:rPr>
+          <w:rFonts w:ascii="Verdana" w:hAnsi="Verdana" w:eastAsia="Verdana" w:cs="Verdana"/>
+          <w:noProof w:val="0"/>
+          <w:sz w:val="22"/>
+          <w:szCs w:val="22"/>
+          <w:lang w:val="vi-VN"/>
+        </w:rPr>
+        <w:t>object</w:t>
+      </w:r>
+      <w:proofErr w:type="spellEnd"/>
+      <w:r>
+        <w:rPr>
+          <w:rFonts w:ascii="Verdana" w:hAnsi="Verdana" w:eastAsia="Verdana" w:cs="Verdana"/>
+          <w:noProof w:val="0"/>
+          <w:sz w:val="22"/>
+          <w:szCs w:val="22"/>
+          <w:lang w:val="vi-VN"/>
+        </w:rPr>
+        <w:t xml:space="preserve"> tham chiếu đến cùng một vùng nhớ, chúng sẽ được coi là bằng nhau.</w:t>
+      </w:r>
+    </w:p>
+    <w:p>
+      <w:pPr>
+        <w:pStyle w:val="ListParagraph"/>
+        <w:bidi w:val="0"/>
+        <w:spacing w:before="0" w:beforeAutospacing="off" w:after="0" w:afterAutospacing="off"/>
+        <w:ind w:left="720"/>
+        <w:jc w:val="both"/>
+        <w:rPr>
+          <w:rFonts w:ascii="Verdana" w:hAnsi="Verdana" w:eastAsia="Verdana" w:cs="Verdana"/>
+          <w:noProof w:val="0"/>
+          <w:sz w:val="22"/>
+          <w:szCs w:val="22"/>
+          <w:lang w:val="vi-VN"/>
+        </w:rPr>
+      </w:pPr>
+    </w:p>
+    <w:p>
+      <w:pPr>
+        <w:pStyle w:val="Normal"/>
+        <w:bidi w:val="0"/>
+        <w:spacing w:before="0" w:beforeAutospacing="off" w:after="0" w:afterAutospacing="off"/>
+        <w:ind w:left="0"/>
+        <w:jc w:val="both"/>
+        <w:rPr>
+          <w:rFonts w:ascii="Verdana" w:hAnsi="Verdana" w:eastAsia="Verdana" w:cs="Verdana"/>
+          <w:noProof w:val="0"/>
+          <w:sz w:val="22"/>
+          <w:szCs w:val="22"/>
+          <w:lang w:val="vi-VN"/>
+        </w:rPr>
+      </w:pPr>
+      <w:r>
+        <w:rPr>
+          <w:rFonts w:ascii="Verdana" w:hAnsi="Verdana" w:eastAsia="Verdana" w:cs="Verdana"/>
+          <w:noProof w:val="0"/>
+          <w:sz w:val="22"/>
+          <w:szCs w:val="22"/>
+          <w:lang w:val="vi-VN"/>
+        </w:rPr>
+        <w:t xml:space="preserve">       + So sánh nội dung (</w:t>
+      </w:r>
+      <w:proofErr w:type="spellStart"/>
+      <w:r>
+        <w:rPr>
+          <w:rFonts w:ascii="Verdana" w:hAnsi="Verdana" w:eastAsia="Verdana" w:cs="Verdana"/>
+          <w:noProof w:val="0"/>
+          <w:sz w:val="22"/>
+          <w:szCs w:val="22"/>
+          <w:lang w:val="vi-VN"/>
+        </w:rPr>
+        <w:t>value</w:t>
+      </w:r>
+      <w:proofErr w:type="spellEnd"/>
+      <w:r>
+        <w:rPr>
+          <w:rFonts w:ascii="Verdana" w:hAnsi="Verdana" w:eastAsia="Verdana" w:cs="Verdana"/>
+          <w:noProof w:val="0"/>
+          <w:sz w:val="22"/>
+          <w:szCs w:val="22"/>
+          <w:lang w:val="vi-VN"/>
+        </w:rPr>
+        <w:t>):</w:t>
+      </w:r>
+    </w:p>
+    <w:p>
+      <w:pPr>
+        <w:pStyle w:val="Normal"/>
+        <w:bidi w:val="0"/>
+        <w:spacing w:before="0" w:beforeAutospacing="off" w:after="0" w:afterAutospacing="off"/>
+        <w:ind w:left="0"/>
+        <w:jc w:val="both"/>
+        <w:rPr>
+          <w:rFonts w:ascii="Verdana" w:hAnsi="Verdana" w:eastAsia="Verdana" w:cs="Verdana"/>
+          <w:noProof w:val="0"/>
+          <w:sz w:val="22"/>
+          <w:szCs w:val="22"/>
+          <w:lang w:val="vi-VN"/>
+        </w:rPr>
+      </w:pPr>
+    </w:p>
+    <w:p>
+      <w:pPr>
+        <w:pStyle w:val="Normal"/>
+        <w:bidi w:val="0"/>
+        <w:spacing w:before="0" w:beforeAutospacing="off" w:after="0" w:afterAutospacing="off"/>
+        <w:ind w:left="0"/>
+        <w:jc w:val="both"/>
+        <w:rPr>
+          <w:rFonts w:ascii="Verdana" w:hAnsi="Verdana" w:eastAsia="Verdana" w:cs="Verdana"/>
+          <w:noProof w:val="0"/>
+          <w:sz w:val="22"/>
+          <w:szCs w:val="22"/>
+          <w:lang w:val="vi-VN"/>
+        </w:rPr>
+      </w:pPr>
+      <w:r>
+        <w:rPr>
+          <w:rFonts w:ascii="Verdana" w:hAnsi="Verdana" w:eastAsia="Verdana" w:cs="Verdana"/>
+          <w:noProof w:val="0"/>
+          <w:sz w:val="22"/>
+          <w:szCs w:val="22"/>
+          <w:lang w:val="vi-VN"/>
+        </w:rPr>
+        <w:t xml:space="preserve"> Ta sử dụng phương thức </w:t>
+      </w:r>
+      <w:proofErr w:type="spellStart"/>
+      <w:r>
+        <w:rPr>
+          <w:rFonts w:ascii="Verdana" w:hAnsi="Verdana" w:eastAsia="Verdana" w:cs="Verdana"/>
+          <w:noProof w:val="0"/>
+          <w:sz w:val="22"/>
+          <w:szCs w:val="22"/>
+          <w:lang w:val="vi-VN"/>
+        </w:rPr>
+        <w:t>equal</w:t>
+      </w:r>
+      <w:proofErr w:type="spellEnd"/>
+      <w:r>
+        <w:rPr>
+          <w:rFonts w:ascii="Verdana" w:hAnsi="Verdana" w:eastAsia="Verdana" w:cs="Verdana"/>
+          <w:noProof w:val="0"/>
+          <w:sz w:val="22"/>
+          <w:szCs w:val="22"/>
+          <w:lang w:val="vi-VN"/>
+        </w:rPr>
+        <w:t xml:space="preserve"> để so sánh giá trị hai dối tượng.</w:t>
+      </w:r>
+    </w:p>
+    <w:p>
+      <w:pPr>
+        <w:pStyle w:val="Normal"/>
+        <w:bidi w:val="0"/>
+        <w:spacing w:before="0" w:beforeAutospacing="off" w:after="0" w:afterAutospacing="off"/>
+        <w:ind w:left="0"/>
+        <w:jc w:val="both"/>
+        <w:rPr>
+          <w:rFonts w:ascii="Verdana" w:hAnsi="Verdana" w:eastAsia="Verdana" w:cs="Verdana"/>
+          <w:noProof w:val="0"/>
+          <w:sz w:val="22"/>
+          <w:szCs w:val="22"/>
+          <w:lang w:val="vi-VN"/>
+        </w:rPr>
+      </w:pPr>
+    </w:p>
+    <w:p>
+      <w:pPr>
+        <w:pStyle w:val="ListParagraph"/>
+        <w:numPr>
+          <w:ilvl w:val="0"/>
+          <w:numId w:val="16"/>
+        </w:numPr>
+        <w:bidi w:val="0"/>
+        <w:spacing w:before="0" w:beforeAutospacing="off" w:after="0" w:afterAutospacing="off"/>
+        <w:jc w:val="both"/>
+        <w:rPr>
+          <w:rFonts w:ascii="Verdana" w:hAnsi="Verdana" w:eastAsia="Verdana" w:cs="Verdana"/>
+          <w:noProof w:val="0"/>
+          <w:sz w:val="28"/>
+          <w:szCs w:val="28"/>
+          <w:lang w:val="vi-VN"/>
+        </w:rPr>
+      </w:pPr>
+      <w:r>
+        <w:rPr>
+          <w:rFonts w:ascii="Verdana" w:hAnsi="Verdana" w:eastAsia="Verdana" w:cs="Verdana"/>
+          <w:noProof w:val="0"/>
+          <w:sz w:val="28"/>
+          <w:szCs w:val="28"/>
+          <w:lang w:val="vi-VN"/>
+        </w:rPr>
+        <w:t xml:space="preserve">Ta không thể so sánh trực tiếp kiểu dữ liệu </w:t>
+      </w:r>
+      <w:proofErr w:type="spellStart"/>
+      <w:r>
+        <w:rPr>
+          <w:rFonts w:ascii="Verdana" w:hAnsi="Verdana" w:eastAsia="Verdana" w:cs="Verdana"/>
+          <w:noProof w:val="0"/>
+          <w:sz w:val="28"/>
+          <w:szCs w:val="28"/>
+          <w:lang w:val="vi-VN"/>
+        </w:rPr>
+        <w:t>object</w:t>
+      </w:r>
+      <w:proofErr w:type="spellEnd"/>
+      <w:r>
+        <w:rPr>
+          <w:rFonts w:ascii="Verdana" w:hAnsi="Verdana" w:eastAsia="Verdana" w:cs="Verdana"/>
+          <w:noProof w:val="0"/>
+          <w:sz w:val="28"/>
+          <w:szCs w:val="28"/>
+          <w:lang w:val="vi-VN"/>
+        </w:rPr>
+        <w:t xml:space="preserve"> và kiểu dữ liệu nguyên </w:t>
+      </w:r>
+      <w:proofErr w:type="spellStart"/>
+      <w:r>
+        <w:rPr>
+          <w:rFonts w:ascii="Verdana" w:hAnsi="Verdana" w:eastAsia="Verdana" w:cs="Verdana"/>
+          <w:noProof w:val="0"/>
+          <w:sz w:val="28"/>
+          <w:szCs w:val="28"/>
+          <w:lang w:val="vi-VN"/>
+        </w:rPr>
+        <w:t>thuỷ</w:t>
+      </w:r>
+      <w:proofErr w:type="spellEnd"/>
+      <w:r>
+        <w:rPr>
+          <w:rFonts w:ascii="Verdana" w:hAnsi="Verdana" w:eastAsia="Verdana" w:cs="Verdana"/>
+          <w:noProof w:val="0"/>
+          <w:sz w:val="28"/>
+          <w:szCs w:val="28"/>
+          <w:lang w:val="vi-VN"/>
+        </w:rPr>
+        <w:t xml:space="preserve"> </w:t>
+      </w:r>
+      <w:r>
+        <w:rPr>
+          <w:rFonts w:ascii="Verdana" w:hAnsi="Verdana" w:eastAsia="Verdana" w:cs="Verdana"/>
+          <w:noProof w:val="0"/>
+          <w:sz w:val="28"/>
+          <w:szCs w:val="28"/>
+          <w:lang w:val="vi-VN"/>
+        </w:rPr>
+        <w:t xml:space="preserve">, muốn so sánh </w:t>
+      </w:r>
+      <w:r>
+        <w:rPr>
+          <w:rFonts w:ascii="Verdana" w:hAnsi="Verdana" w:eastAsia="Verdana" w:cs="Verdana"/>
+          <w:noProof w:val="0"/>
+          <w:sz w:val="28"/>
+          <w:szCs w:val="28"/>
+          <w:lang w:val="vi-VN"/>
+        </w:rPr>
+        <w:t xml:space="preserve">ta cần chuyển dổi qua cơ chế </w:t>
+      </w:r>
+      <w:proofErr w:type="spellStart"/>
+      <w:r>
+        <w:rPr>
+          <w:rFonts w:ascii="Verdana" w:hAnsi="Verdana" w:eastAsia="Verdana" w:cs="Verdana"/>
+          <w:noProof w:val="0"/>
+          <w:sz w:val="28"/>
+          <w:szCs w:val="28"/>
+          <w:lang w:val="vi-VN"/>
+        </w:rPr>
+        <w:t>bõing</w:t>
+      </w:r>
+      <w:proofErr w:type="spellEnd"/>
+      <w:r>
+        <w:rPr>
+          <w:rFonts w:ascii="Verdana" w:hAnsi="Verdana" w:eastAsia="Verdana" w:cs="Verdana"/>
+          <w:noProof w:val="0"/>
+          <w:sz w:val="28"/>
+          <w:szCs w:val="28"/>
+          <w:lang w:val="vi-VN"/>
+        </w:rPr>
+        <w:t xml:space="preserve"> và </w:t>
+      </w:r>
+      <w:proofErr w:type="spellStart"/>
+      <w:r>
+        <w:rPr>
+          <w:rFonts w:ascii="Verdana" w:hAnsi="Verdana" w:eastAsia="Verdana" w:cs="Verdana"/>
+          <w:noProof w:val="0"/>
+          <w:sz w:val="28"/>
+          <w:szCs w:val="28"/>
+          <w:lang w:val="vi-VN"/>
+        </w:rPr>
+        <w:t>unboxing</w:t>
+      </w:r>
+      <w:proofErr w:type="spellEnd"/>
+      <w:r>
+        <w:rPr>
+          <w:rFonts w:ascii="Verdana" w:hAnsi="Verdana" w:eastAsia="Verdana" w:cs="Verdana"/>
+          <w:noProof w:val="0"/>
+          <w:sz w:val="28"/>
+          <w:szCs w:val="28"/>
+          <w:lang w:val="vi-VN"/>
+        </w:rPr>
+        <w:t>.</w:t>
+      </w:r>
+    </w:p>
+    <w:p>
+      <w:pPr>
+        <w:pStyle w:val="Normal"/>
+        <w:rPr>
+          <w:rFonts w:ascii="Verdana" w:hAnsi="Verdana" w:eastAsia="Verdana" w:cs="Verdana"/>
+          <w:noProof w:val="0"/>
+          <w:sz w:val="24"/>
+          <w:szCs w:val="24"/>
+          <w:lang w:val="vi-VN"/>
+        </w:rPr>
+      </w:pPr>
+    </w:p>
+    <w:p>
+      <w:pPr>
+        <w:pStyle w:val="Normal"/>
+        <w:rPr>
+          <w:rFonts w:ascii="Roboto" w:hAnsi="Roboto" w:eastAsia="Roboto" w:cs="Roboto"/>
+          <w:b w:val="0"/>
+          <w:bCs w:val="0"/>
+          <w:i w:val="0"/>
+          <w:iCs w:val="0"/>
+          <w:caps w:val="0"/>
+          <w:smallCaps w:val="0"/>
+          <w:noProof w:val="0"/>
+          <w:sz w:val="19"/>
+          <w:szCs w:val="19"/>
+          <w:lang w:val="vi-VN"/>
+        </w:rPr>
+      </w:pPr>
+    </w:p>
+    <w:p>
+      <w:pPr>
+        <w:pStyle w:val="ListParagraph"/>
+        <w:numPr>
+          <w:ilvl w:val="0"/>
+          <w:numId w:val="2"/>
+        </w:numPr>
+        <w:ind/>
+        <w:rPr>
+          <w:rFonts w:ascii="Roboto" w:hAnsi="Roboto" w:eastAsia="Roboto" w:cs="Roboto"/>
+          <w:b w:val="0"/>
+          <w:bCs w:val="0"/>
+          <w:i w:val="0"/>
+          <w:iCs w:val="0"/>
+          <w:caps w:val="0"/>
+          <w:smallCaps w:val="0"/>
+          <w:noProof w:val="0"/>
+          <w:sz w:val="28"/>
+          <w:szCs w:val="28"/>
+          <w:lang w:val="vi-VN"/>
+        </w:rPr>
+      </w:pPr>
+      <w:r>
+        <w:rPr>
+          <w:rFonts w:ascii="Roboto" w:hAnsi="Roboto" w:eastAsia="Roboto" w:cs="Roboto"/>
+          <w:b w:val="0"/>
+          <w:bCs w:val="0"/>
+          <w:i w:val="0"/>
+          <w:iCs w:val="0"/>
+          <w:caps w:val="0"/>
+          <w:smallCaps w:val="0"/>
+          <w:noProof w:val="0"/>
+          <w:sz w:val="28"/>
+          <w:szCs w:val="28"/>
+          <w:lang w:val="vi-VN"/>
+        </w:rPr>
+        <w:t>Giá trị khi khởi tạo biến với hai loại kiểu dữ liệu này là gì?</w:t>
+      </w:r>
+    </w:p>
+    <w:p>
+      <w:pPr>
+        <w:pStyle w:val="ListParagraph"/>
+        <w:ind w:left="720"/>
+        <w:rPr>
+          <w:rFonts w:ascii="Roboto" w:hAnsi="Roboto" w:eastAsia="Roboto" w:cs="Roboto"/>
+          <w:b w:val="0"/>
+          <w:bCs w:val="0"/>
+          <w:i w:val="0"/>
+          <w:iCs w:val="0"/>
+          <w:caps w:val="0"/>
+          <w:smallCaps w:val="0"/>
+          <w:noProof w:val="0"/>
+          <w:sz w:val="19"/>
+          <w:szCs w:val="19"/>
+          <w:lang w:val="vi-VN"/>
+        </w:rPr>
+      </w:pPr>
+    </w:p>
+    <w:p>
+      <w:pPr>
+        <w:pStyle w:val="ListParagraph"/>
+        <w:numPr>
+          <w:ilvl w:val="0"/>
+          <w:numId w:val="17"/>
+        </w:numPr>
+        <w:rPr>
+          <w:rFonts w:ascii="Verdana" w:hAnsi="Verdana" w:eastAsia="Verdana" w:cs="Verdana"/>
+          <w:b w:val="0"/>
+          <w:bCs w:val="0"/>
+          <w:i w:val="0"/>
+          <w:iCs w:val="0"/>
+          <w:caps w:val="0"/>
+          <w:smallCaps w:val="0"/>
+          <w:noProof w:val="0"/>
+          <w:sz w:val="24"/>
+          <w:szCs w:val="24"/>
+          <w:lang w:val="vi-VN"/>
+        </w:rPr>
+      </w:pPr>
+      <w:r>
+        <w:rPr>
+          <w:rFonts w:ascii="Verdana" w:hAnsi="Verdana" w:eastAsia="Verdana" w:cs="Verdana"/>
+          <w:b w:val="0"/>
+          <w:bCs w:val="0"/>
+          <w:i w:val="0"/>
+          <w:iCs w:val="0"/>
+          <w:caps w:val="0"/>
+          <w:smallCaps w:val="0"/>
+          <w:noProof w:val="0"/>
+          <w:sz w:val="24"/>
+          <w:szCs w:val="24"/>
+          <w:lang w:val="vi-VN"/>
+        </w:rPr>
+        <w:t>Giá trị khởi tạo của kiểu dữ liệu nguyên thuỷ :</w:t>
+      </w:r>
+    </w:p>
+    <w:p>
+      <w:pPr>
+        <w:pStyle w:val="ListParagraph"/>
+        <w:ind w:left="1080"/>
+        <w:rPr>
+          <w:rFonts w:ascii="Verdana" w:hAnsi="Verdana" w:eastAsia="Verdana" w:cs="Verdana"/>
+          <w:b w:val="0"/>
+          <w:bCs w:val="0"/>
+          <w:i w:val="0"/>
+          <w:iCs w:val="0"/>
+          <w:caps w:val="0"/>
+          <w:smallCaps w:val="0"/>
+          <w:noProof w:val="0"/>
+          <w:sz w:val="24"/>
+          <w:szCs w:val="24"/>
+          <w:lang w:val="vi-VN"/>
+        </w:rPr>
+      </w:pPr>
+    </w:p>
+    <w:p>
+      <w:pPr>
+        <w:pStyle w:val="ListParagraph"/>
+        <w:ind w:left="1080"/>
+        <w:rPr>
+          <w:rFonts w:ascii="Verdana" w:hAnsi="Verdana" w:eastAsia="Verdana" w:cs="Verdana"/>
+          <w:b w:val="0"/>
+          <w:bCs w:val="0"/>
+          <w:i w:val="0"/>
+          <w:iCs w:val="0"/>
+          <w:caps w:val="0"/>
+          <w:smallCaps w:val="0"/>
+          <w:noProof w:val="0"/>
+          <w:sz w:val="24"/>
+          <w:szCs w:val="24"/>
+          <w:lang w:val="vi-VN"/>
+        </w:rPr>
+      </w:pPr>
+      <w:r>
+        <w:rPr>
+          <w:rFonts w:ascii="Verdana" w:hAnsi="Verdana" w:eastAsia="Verdana" w:cs="Verdana"/>
+          <w:b w:val="0"/>
+          <w:bCs w:val="0"/>
+          <w:i w:val="0"/>
+          <w:iCs w:val="0"/>
+          <w:caps w:val="0"/>
+          <w:smallCaps w:val="0"/>
+          <w:noProof w:val="0"/>
+          <w:sz w:val="24"/>
+          <w:szCs w:val="24"/>
+          <w:lang w:val="vi-VN"/>
+        </w:rPr>
+        <w:t xml:space="preserve">+ Khi khai báo một biến kiểu dữ liệu nguyên thủy mà không gán giá trị, nếu biến là </w:t>
+      </w:r>
+      <w:proofErr w:type="spellStart"/>
+      <w:r>
+        <w:rPr>
+          <w:rFonts w:ascii="Verdana" w:hAnsi="Verdana" w:eastAsia="Verdana" w:cs="Verdana"/>
+          <w:b w:val="0"/>
+          <w:bCs w:val="0"/>
+          <w:i w:val="0"/>
+          <w:iCs w:val="0"/>
+          <w:caps w:val="0"/>
+          <w:smallCaps w:val="0"/>
+          <w:noProof w:val="0"/>
+          <w:sz w:val="24"/>
+          <w:szCs w:val="24"/>
+          <w:lang w:val="vi-VN"/>
+        </w:rPr>
+        <w:t>instance</w:t>
+      </w:r>
+      <w:proofErr w:type="spellEnd"/>
+      <w:r>
+        <w:rPr>
+          <w:rFonts w:ascii="Verdana" w:hAnsi="Verdana" w:eastAsia="Verdana" w:cs="Verdana"/>
+          <w:b w:val="0"/>
+          <w:bCs w:val="0"/>
+          <w:i w:val="0"/>
+          <w:iCs w:val="0"/>
+          <w:caps w:val="0"/>
+          <w:smallCaps w:val="0"/>
+          <w:noProof w:val="0"/>
+          <w:sz w:val="24"/>
+          <w:szCs w:val="24"/>
+          <w:lang w:val="vi-VN"/>
+        </w:rPr>
+        <w:t xml:space="preserve"> variable</w:t>
+      </w:r>
+      <w:r>
+        <w:rPr>
+          <w:rFonts w:ascii="Verdana" w:hAnsi="Verdana" w:eastAsia="Verdana" w:cs="Verdana"/>
+          <w:b w:val="0"/>
+          <w:bCs w:val="0"/>
+          <w:i w:val="0"/>
+          <w:iCs w:val="0"/>
+          <w:caps w:val="0"/>
+          <w:smallCaps w:val="0"/>
+          <w:noProof w:val="0"/>
+          <w:sz w:val="24"/>
+          <w:szCs w:val="24"/>
+          <w:lang w:val="vi-VN"/>
+        </w:rPr>
+        <w:t xml:space="preserve"> </w:t>
+      </w:r>
+      <w:r>
+        <w:rPr>
+          <w:rFonts w:ascii="Verdana" w:hAnsi="Verdana" w:eastAsia="Verdana" w:cs="Verdana"/>
+          <w:b w:val="0"/>
+          <w:bCs w:val="0"/>
+          <w:i w:val="0"/>
+          <w:iCs w:val="0"/>
+          <w:caps w:val="0"/>
+          <w:smallCaps w:val="0"/>
+          <w:noProof w:val="0"/>
+          <w:sz w:val="24"/>
+          <w:szCs w:val="24"/>
+          <w:lang w:val="vi-VN"/>
+        </w:rPr>
+        <w:t>của một class, nó sẽ tự động được gán giá trị mặc định.</w:t>
+      </w:r>
+    </w:p>
+    <w:p>
+      <w:pPr>
+        <w:pStyle w:val="ListParagraph"/>
+        <w:ind w:left="1080"/>
+        <w:rPr>
+          <w:rFonts w:ascii="Verdana" w:hAnsi="Verdana" w:eastAsia="Verdana" w:cs="Verdana"/>
+          <w:noProof w:val="0"/>
+          <w:lang w:val="vi-VN"/>
+        </w:rPr>
+      </w:pPr>
+      <w:r>
+        <w:rPr>
+          <w:rFonts w:ascii="Verdana" w:hAnsi="Verdana" w:eastAsia="Verdana" w:cs="Verdana"/>
+          <w:noProof w:val="0"/>
+          <w:lang w:val="vi-VN"/>
+        </w:rPr>
+        <w:t>+ Nếu là biến cục bộ trong phương thức, lập trình viên cần khởi tạo trước khi sử dụng, nếu không sẽ gặp lỗi biên dịch.</w:t>
+      </w:r>
+    </w:p>
+    <w:p>
+      <w:pPr>
+        <w:pStyle w:val="ListParagraph"/>
+        <w:ind w:left="1080"/>
+        <w:rPr>
+          <w:rFonts w:ascii="Verdana" w:hAnsi="Verdana" w:eastAsia="Verdana" w:cs="Verdana"/>
+          <w:noProof w:val="0"/>
+          <w:lang w:val="vi-VN"/>
+        </w:rPr>
+      </w:pPr>
+    </w:p>
+    <w:p>
+      <w:pPr>
+        <w:pStyle w:val="ListParagraph"/>
+        <w:numPr>
+          <w:ilvl w:val="0"/>
+          <w:numId w:val="18"/>
+        </w:numPr>
+        <w:rPr>
+          <w:rFonts w:ascii="Verdana" w:hAnsi="Verdana" w:eastAsia="Verdana" w:cs="Verdana"/>
+          <w:noProof w:val="0"/>
+          <w:lang w:val="vi-VN"/>
+        </w:rPr>
+      </w:pPr>
+      <w:r>
+        <w:rPr>
+          <w:rFonts w:ascii="Verdana" w:hAnsi="Verdana" w:eastAsia="Verdana" w:cs="Verdana"/>
+          <w:noProof w:val="0"/>
+          <w:lang w:val="vi-VN"/>
+        </w:rPr>
+        <w:t xml:space="preserve">Giá trị khởi tạo của kiểu dữ </w:t>
+      </w:r>
+      <w:r>
+        <w:rPr>
+          <w:rFonts w:ascii="Verdana" w:hAnsi="Verdana" w:eastAsia="Verdana" w:cs="Verdana"/>
+          <w:noProof w:val="0"/>
+          <w:lang w:val="vi-VN"/>
+        </w:rPr>
+        <w:t>liệu</w:t>
+      </w:r>
+      <w:r>
+        <w:rPr>
+          <w:rFonts w:ascii="Verdana" w:hAnsi="Verdana" w:eastAsia="Verdana" w:cs="Verdana"/>
+          <w:noProof w:val="0"/>
+          <w:lang w:val="vi-VN"/>
+        </w:rPr>
+        <w:t xml:space="preserve"> </w:t>
+      </w:r>
+      <w:proofErr w:type="spellStart"/>
+      <w:r>
+        <w:rPr>
+          <w:rFonts w:ascii="Verdana" w:hAnsi="Verdana" w:eastAsia="Verdana" w:cs="Verdana"/>
+          <w:noProof w:val="0"/>
+          <w:lang w:val="vi-VN"/>
+        </w:rPr>
+        <w:t>object</w:t>
+      </w:r>
+      <w:proofErr w:type="spellEnd"/>
+      <w:r>
+        <w:rPr>
+          <w:rFonts w:ascii="Verdana" w:hAnsi="Verdana" w:eastAsia="Verdana" w:cs="Verdana"/>
+          <w:noProof w:val="0"/>
+          <w:lang w:val="vi-VN"/>
+        </w:rPr>
+        <w:t>:</w:t>
+      </w:r>
+    </w:p>
+    <w:p>
+      <w:pPr>
+        <w:pStyle w:val="Normal"/>
+        <w:jc w:val="both"/>
+        <w:rPr>
+          <w:rFonts w:ascii="Verdana" w:hAnsi="Verdana" w:eastAsia="Verdana" w:cs="Verdana"/>
+          <w:noProof w:val="0"/>
+          <w:lang w:val="vi-VN"/>
+        </w:rPr>
+      </w:pPr>
+      <w:r>
+        <w:rPr>
+          <w:rFonts w:ascii="Verdana" w:hAnsi="Verdana" w:eastAsia="Verdana" w:cs="Verdana"/>
+          <w:noProof w:val="0"/>
+          <w:lang w:val="vi-VN"/>
+        </w:rPr>
+        <w:t xml:space="preserve">   + </w:t>
+      </w:r>
+      <w:r>
+        <w:rPr>
+          <w:rFonts w:ascii="Verdana" w:hAnsi="Verdana" w:eastAsia="Verdana" w:cs="Verdana"/>
+          <w:noProof w:val="0"/>
+          <w:sz w:val="24"/>
+          <w:szCs w:val="24"/>
+          <w:lang w:val="vi-VN"/>
+        </w:rPr>
+        <w:t xml:space="preserve">Đối với các biến kiểu </w:t>
+      </w:r>
+      <w:proofErr w:type="spellStart"/>
+      <w:r>
+        <w:rPr>
+          <w:rFonts w:ascii="Verdana" w:hAnsi="Verdana" w:eastAsia="Verdana" w:cs="Verdana"/>
+          <w:noProof w:val="0"/>
+          <w:sz w:val="24"/>
+          <w:szCs w:val="24"/>
+          <w:lang w:val="vi-VN"/>
+        </w:rPr>
+        <w:t>object</w:t>
+      </w:r>
+      <w:proofErr w:type="spellEnd"/>
+      <w:r>
+        <w:rPr>
+          <w:rFonts w:ascii="Verdana" w:hAnsi="Verdana" w:eastAsia="Verdana" w:cs="Verdana"/>
+          <w:noProof w:val="0"/>
+          <w:sz w:val="24"/>
+          <w:szCs w:val="24"/>
+          <w:lang w:val="vi-VN"/>
+        </w:rPr>
+        <w:t xml:space="preserve"> , giá t</w:t>
+      </w:r>
+      <w:r>
+        <w:rPr>
+          <w:rFonts w:ascii="Verdana" w:hAnsi="Verdana" w:eastAsia="Verdana" w:cs="Verdana"/>
+          <w:noProof w:val="0"/>
+          <w:sz w:val="24"/>
+          <w:szCs w:val="24"/>
+          <w:lang w:val="vi-VN"/>
+        </w:rPr>
+        <w:t xml:space="preserve">rị khởi tạo </w:t>
+      </w:r>
+      <w:r>
+        <w:rPr>
+          <w:rFonts w:ascii="Verdana" w:hAnsi="Verdana" w:eastAsia="Verdana" w:cs="Verdana"/>
+          <w:noProof w:val="0"/>
+          <w:sz w:val="24"/>
+          <w:szCs w:val="24"/>
+          <w:lang w:val="vi-VN"/>
+        </w:rPr>
+        <w:t>mặc</w:t>
+      </w:r>
+      <w:r>
+        <w:rPr>
+          <w:rFonts w:ascii="Verdana" w:hAnsi="Verdana" w:eastAsia="Verdana" w:cs="Verdana"/>
+          <w:noProof w:val="0"/>
+          <w:sz w:val="24"/>
+          <w:szCs w:val="24"/>
+          <w:lang w:val="vi-VN"/>
+        </w:rPr>
+        <w:t xml:space="preserve"> định là </w:t>
+      </w:r>
+      <w:proofErr w:type="spellStart"/>
+      <w:r>
+        <w:rPr>
+          <w:rFonts w:ascii="Verdana" w:hAnsi="Verdana" w:eastAsia="Verdana" w:cs="Verdana"/>
+          <w:noProof w:val="0"/>
+          <w:sz w:val="24"/>
+          <w:szCs w:val="24"/>
+          <w:lang w:val="vi-VN"/>
+        </w:rPr>
+        <w:t>null</w:t>
+      </w:r>
+      <w:proofErr w:type="spellEnd"/>
+      <w:r>
+        <w:rPr>
+          <w:rFonts w:ascii="Verdana" w:hAnsi="Verdana" w:eastAsia="Verdana" w:cs="Verdana"/>
+          <w:noProof w:val="0"/>
+          <w:sz w:val="24"/>
+          <w:szCs w:val="24"/>
+          <w:lang w:val="vi-VN"/>
+        </w:rPr>
+        <w:t>.</w:t>
       </w:r>
     </w:p>
     <w:p>
@@ -3480,6 +5599,902 @@
 
 <file path=word/numbering.xml><?xml version="1.0" encoding="utf-8"?>
 <w:numbering xmlns:w="http://schemas.openxmlformats.org/wordprocessingml/2006/main">
+  <w:abstractNum xmlns:w="http://schemas.openxmlformats.org/wordprocessingml/2006/main" w:abstractNumId="18">
+    <w:nsid w:val="19f86ba5"/>
+    <w:multiLevelType xmlns:w="http://schemas.openxmlformats.org/wordprocessingml/2006/main" w:val="hybridMultilevel"/>
+    <w:lvl xmlns:w="http://schemas.openxmlformats.org/wordprocessingml/2006/main" w:ilvl="0">
+      <w:start w:val="1"/>
+      <w:numFmt w:val="bullet"/>
+      <w:lvlText w:val="-"/>
+      <w:lvlJc w:val="left"/>
+      <w:pPr>
+        <w:ind w:left="1080" w:hanging="360"/>
+      </w:pPr>
+      <w:rPr>
+        <w:rFonts w:hint="default" w:ascii="Aptos" w:hAnsi="Aptos"/>
+      </w:rPr>
+    </w:lvl>
+    <w:lvl xmlns:w="http://schemas.openxmlformats.org/wordprocessingml/2006/main" w:ilvl="1">
+      <w:start w:val="1"/>
+      <w:numFmt w:val="bullet"/>
+      <w:lvlText w:val="o"/>
+      <w:lvlJc w:val="left"/>
+      <w:pPr>
+        <w:ind w:left="1800" w:hanging="360"/>
+      </w:pPr>
+      <w:rPr>
+        <w:rFonts w:hint="default" w:ascii="Courier New" w:hAnsi="Courier New"/>
+      </w:rPr>
+    </w:lvl>
+    <w:lvl xmlns:w="http://schemas.openxmlformats.org/wordprocessingml/2006/main" w:ilvl="2">
+      <w:start w:val="1"/>
+      <w:numFmt w:val="bullet"/>
+      <w:lvlText w:val=""/>
+      <w:lvlJc w:val="left"/>
+      <w:pPr>
+        <w:ind w:left="2520" w:hanging="360"/>
+      </w:pPr>
+      <w:rPr>
+        <w:rFonts w:hint="default" w:ascii="Wingdings" w:hAnsi="Wingdings"/>
+      </w:rPr>
+    </w:lvl>
+    <w:lvl xmlns:w="http://schemas.openxmlformats.org/wordprocessingml/2006/main" w:ilvl="3">
+      <w:start w:val="1"/>
+      <w:numFmt w:val="bullet"/>
+      <w:lvlText w:val=""/>
+      <w:lvlJc w:val="left"/>
+      <w:pPr>
+        <w:ind w:left="3240" w:hanging="360"/>
+      </w:pPr>
+      <w:rPr>
+        <w:rFonts w:hint="default" w:ascii="Symbol" w:hAnsi="Symbol"/>
+      </w:rPr>
+    </w:lvl>
+    <w:lvl xmlns:w="http://schemas.openxmlformats.org/wordprocessingml/2006/main" w:ilvl="4">
+      <w:start w:val="1"/>
+      <w:numFmt w:val="bullet"/>
+      <w:lvlText w:val="o"/>
+      <w:lvlJc w:val="left"/>
+      <w:pPr>
+        <w:ind w:left="3960" w:hanging="360"/>
+      </w:pPr>
+      <w:rPr>
+        <w:rFonts w:hint="default" w:ascii="Courier New" w:hAnsi="Courier New"/>
+      </w:rPr>
+    </w:lvl>
+    <w:lvl xmlns:w="http://schemas.openxmlformats.org/wordprocessingml/2006/main" w:ilvl="5">
+      <w:start w:val="1"/>
+      <w:numFmt w:val="bullet"/>
+      <w:lvlText w:val=""/>
+      <w:lvlJc w:val="left"/>
+      <w:pPr>
+        <w:ind w:left="4680" w:hanging="360"/>
+      </w:pPr>
+      <w:rPr>
+        <w:rFonts w:hint="default" w:ascii="Wingdings" w:hAnsi="Wingdings"/>
+      </w:rPr>
+    </w:lvl>
+    <w:lvl xmlns:w="http://schemas.openxmlformats.org/wordprocessingml/2006/main" w:ilvl="6">
+      <w:start w:val="1"/>
+      <w:numFmt w:val="bullet"/>
+      <w:lvlText w:val=""/>
+      <w:lvlJc w:val="left"/>
+      <w:pPr>
+        <w:ind w:left="5400" w:hanging="360"/>
+      </w:pPr>
+      <w:rPr>
+        <w:rFonts w:hint="default" w:ascii="Symbol" w:hAnsi="Symbol"/>
+      </w:rPr>
+    </w:lvl>
+    <w:lvl xmlns:w="http://schemas.openxmlformats.org/wordprocessingml/2006/main" w:ilvl="7">
+      <w:start w:val="1"/>
+      <w:numFmt w:val="bullet"/>
+      <w:lvlText w:val="o"/>
+      <w:lvlJc w:val="left"/>
+      <w:pPr>
+        <w:ind w:left="6120" w:hanging="360"/>
+      </w:pPr>
+      <w:rPr>
+        <w:rFonts w:hint="default" w:ascii="Courier New" w:hAnsi="Courier New"/>
+      </w:rPr>
+    </w:lvl>
+    <w:lvl xmlns:w="http://schemas.openxmlformats.org/wordprocessingml/2006/main" w:ilvl="8">
+      <w:start w:val="1"/>
+      <w:numFmt w:val="bullet"/>
+      <w:lvlText w:val=""/>
+      <w:lvlJc w:val="left"/>
+      <w:pPr>
+        <w:ind w:left="6840" w:hanging="360"/>
+      </w:pPr>
+      <w:rPr>
+        <w:rFonts w:hint="default" w:ascii="Wingdings" w:hAnsi="Wingdings"/>
+      </w:rPr>
+    </w:lvl>
+  </w:abstractNum>
+  <w:abstractNum xmlns:w="http://schemas.openxmlformats.org/wordprocessingml/2006/main" w:abstractNumId="17">
+    <w:nsid w:val="276df8b"/>
+    <w:multiLevelType xmlns:w="http://schemas.openxmlformats.org/wordprocessingml/2006/main" w:val="hybridMultilevel"/>
+    <w:lvl xmlns:w="http://schemas.openxmlformats.org/wordprocessingml/2006/main" w:ilvl="0">
+      <w:start w:val="1"/>
+      <w:numFmt w:val="bullet"/>
+      <w:lvlText w:val="-"/>
+      <w:lvlJc w:val="left"/>
+      <w:pPr>
+        <w:ind w:left="1080" w:hanging="360"/>
+      </w:pPr>
+      <w:rPr>
+        <w:rFonts w:hint="default" w:ascii="Aptos" w:hAnsi="Aptos"/>
+      </w:rPr>
+    </w:lvl>
+    <w:lvl xmlns:w="http://schemas.openxmlformats.org/wordprocessingml/2006/main" w:ilvl="1">
+      <w:start w:val="1"/>
+      <w:numFmt w:val="bullet"/>
+      <w:lvlText w:val="o"/>
+      <w:lvlJc w:val="left"/>
+      <w:pPr>
+        <w:ind w:left="1800" w:hanging="360"/>
+      </w:pPr>
+      <w:rPr>
+        <w:rFonts w:hint="default" w:ascii="Courier New" w:hAnsi="Courier New"/>
+      </w:rPr>
+    </w:lvl>
+    <w:lvl xmlns:w="http://schemas.openxmlformats.org/wordprocessingml/2006/main" w:ilvl="2">
+      <w:start w:val="1"/>
+      <w:numFmt w:val="bullet"/>
+      <w:lvlText w:val=""/>
+      <w:lvlJc w:val="left"/>
+      <w:pPr>
+        <w:ind w:left="2520" w:hanging="360"/>
+      </w:pPr>
+      <w:rPr>
+        <w:rFonts w:hint="default" w:ascii="Wingdings" w:hAnsi="Wingdings"/>
+      </w:rPr>
+    </w:lvl>
+    <w:lvl xmlns:w="http://schemas.openxmlformats.org/wordprocessingml/2006/main" w:ilvl="3">
+      <w:start w:val="1"/>
+      <w:numFmt w:val="bullet"/>
+      <w:lvlText w:val=""/>
+      <w:lvlJc w:val="left"/>
+      <w:pPr>
+        <w:ind w:left="3240" w:hanging="360"/>
+      </w:pPr>
+      <w:rPr>
+        <w:rFonts w:hint="default" w:ascii="Symbol" w:hAnsi="Symbol"/>
+      </w:rPr>
+    </w:lvl>
+    <w:lvl xmlns:w="http://schemas.openxmlformats.org/wordprocessingml/2006/main" w:ilvl="4">
+      <w:start w:val="1"/>
+      <w:numFmt w:val="bullet"/>
+      <w:lvlText w:val="o"/>
+      <w:lvlJc w:val="left"/>
+      <w:pPr>
+        <w:ind w:left="3960" w:hanging="360"/>
+      </w:pPr>
+      <w:rPr>
+        <w:rFonts w:hint="default" w:ascii="Courier New" w:hAnsi="Courier New"/>
+      </w:rPr>
+    </w:lvl>
+    <w:lvl xmlns:w="http://schemas.openxmlformats.org/wordprocessingml/2006/main" w:ilvl="5">
+      <w:start w:val="1"/>
+      <w:numFmt w:val="bullet"/>
+      <w:lvlText w:val=""/>
+      <w:lvlJc w:val="left"/>
+      <w:pPr>
+        <w:ind w:left="4680" w:hanging="360"/>
+      </w:pPr>
+      <w:rPr>
+        <w:rFonts w:hint="default" w:ascii="Wingdings" w:hAnsi="Wingdings"/>
+      </w:rPr>
+    </w:lvl>
+    <w:lvl xmlns:w="http://schemas.openxmlformats.org/wordprocessingml/2006/main" w:ilvl="6">
+      <w:start w:val="1"/>
+      <w:numFmt w:val="bullet"/>
+      <w:lvlText w:val=""/>
+      <w:lvlJc w:val="left"/>
+      <w:pPr>
+        <w:ind w:left="5400" w:hanging="360"/>
+      </w:pPr>
+      <w:rPr>
+        <w:rFonts w:hint="default" w:ascii="Symbol" w:hAnsi="Symbol"/>
+      </w:rPr>
+    </w:lvl>
+    <w:lvl xmlns:w="http://schemas.openxmlformats.org/wordprocessingml/2006/main" w:ilvl="7">
+      <w:start w:val="1"/>
+      <w:numFmt w:val="bullet"/>
+      <w:lvlText w:val="o"/>
+      <w:lvlJc w:val="left"/>
+      <w:pPr>
+        <w:ind w:left="6120" w:hanging="360"/>
+      </w:pPr>
+      <w:rPr>
+        <w:rFonts w:hint="default" w:ascii="Courier New" w:hAnsi="Courier New"/>
+      </w:rPr>
+    </w:lvl>
+    <w:lvl xmlns:w="http://schemas.openxmlformats.org/wordprocessingml/2006/main" w:ilvl="8">
+      <w:start w:val="1"/>
+      <w:numFmt w:val="bullet"/>
+      <w:lvlText w:val=""/>
+      <w:lvlJc w:val="left"/>
+      <w:pPr>
+        <w:ind w:left="6840" w:hanging="360"/>
+      </w:pPr>
+      <w:rPr>
+        <w:rFonts w:hint="default" w:ascii="Wingdings" w:hAnsi="Wingdings"/>
+      </w:rPr>
+    </w:lvl>
+  </w:abstractNum>
+  <w:abstractNum xmlns:w="http://schemas.openxmlformats.org/wordprocessingml/2006/main" w:abstractNumId="16">
+    <w:nsid w:val="472038a5"/>
+    <w:multiLevelType xmlns:w="http://schemas.openxmlformats.org/wordprocessingml/2006/main" w:val="hybridMultilevel"/>
+    <w:lvl xmlns:w="http://schemas.openxmlformats.org/wordprocessingml/2006/main" w:ilvl="0">
+      <w:start w:val="1"/>
+      <w:numFmt w:val="bullet"/>
+      <w:lvlText w:val="-"/>
+      <w:lvlJc w:val="left"/>
+      <w:pPr>
+        <w:ind w:left="720" w:hanging="360"/>
+      </w:pPr>
+      <w:rPr>
+        <w:rFonts w:hint="default" w:ascii="Aptos" w:hAnsi="Aptos"/>
+      </w:rPr>
+    </w:lvl>
+    <w:lvl xmlns:w="http://schemas.openxmlformats.org/wordprocessingml/2006/main" w:ilvl="1">
+      <w:start w:val="1"/>
+      <w:numFmt w:val="bullet"/>
+      <w:lvlText w:val="o"/>
+      <w:lvlJc w:val="left"/>
+      <w:pPr>
+        <w:ind w:left="1440" w:hanging="360"/>
+      </w:pPr>
+      <w:rPr>
+        <w:rFonts w:hint="default" w:ascii="Courier New" w:hAnsi="Courier New"/>
+      </w:rPr>
+    </w:lvl>
+    <w:lvl xmlns:w="http://schemas.openxmlformats.org/wordprocessingml/2006/main" w:ilvl="2">
+      <w:start w:val="1"/>
+      <w:numFmt w:val="bullet"/>
+      <w:lvlText w:val=""/>
+      <w:lvlJc w:val="left"/>
+      <w:pPr>
+        <w:ind w:left="2160" w:hanging="360"/>
+      </w:pPr>
+      <w:rPr>
+        <w:rFonts w:hint="default" w:ascii="Wingdings" w:hAnsi="Wingdings"/>
+      </w:rPr>
+    </w:lvl>
+    <w:lvl xmlns:w="http://schemas.openxmlformats.org/wordprocessingml/2006/main" w:ilvl="3">
+      <w:start w:val="1"/>
+      <w:numFmt w:val="bullet"/>
+      <w:lvlText w:val=""/>
+      <w:lvlJc w:val="left"/>
+      <w:pPr>
+        <w:ind w:left="2880" w:hanging="360"/>
+      </w:pPr>
+      <w:rPr>
+        <w:rFonts w:hint="default" w:ascii="Symbol" w:hAnsi="Symbol"/>
+      </w:rPr>
+    </w:lvl>
+    <w:lvl xmlns:w="http://schemas.openxmlformats.org/wordprocessingml/2006/main" w:ilvl="4">
+      <w:start w:val="1"/>
+      <w:numFmt w:val="bullet"/>
+      <w:lvlText w:val="o"/>
+      <w:lvlJc w:val="left"/>
+      <w:pPr>
+        <w:ind w:left="3600" w:hanging="360"/>
+      </w:pPr>
+      <w:rPr>
+        <w:rFonts w:hint="default" w:ascii="Courier New" w:hAnsi="Courier New"/>
+      </w:rPr>
+    </w:lvl>
+    <w:lvl xmlns:w="http://schemas.openxmlformats.org/wordprocessingml/2006/main" w:ilvl="5">
+      <w:start w:val="1"/>
+      <w:numFmt w:val="bullet"/>
+      <w:lvlText w:val=""/>
+      <w:lvlJc w:val="left"/>
+      <w:pPr>
+        <w:ind w:left="4320" w:hanging="360"/>
+      </w:pPr>
+      <w:rPr>
+        <w:rFonts w:hint="default" w:ascii="Wingdings" w:hAnsi="Wingdings"/>
+      </w:rPr>
+    </w:lvl>
+    <w:lvl xmlns:w="http://schemas.openxmlformats.org/wordprocessingml/2006/main" w:ilvl="6">
+      <w:start w:val="1"/>
+      <w:numFmt w:val="bullet"/>
+      <w:lvlText w:val=""/>
+      <w:lvlJc w:val="left"/>
+      <w:pPr>
+        <w:ind w:left="5040" w:hanging="360"/>
+      </w:pPr>
+      <w:rPr>
+        <w:rFonts w:hint="default" w:ascii="Symbol" w:hAnsi="Symbol"/>
+      </w:rPr>
+    </w:lvl>
+    <w:lvl xmlns:w="http://schemas.openxmlformats.org/wordprocessingml/2006/main" w:ilvl="7">
+      <w:start w:val="1"/>
+      <w:numFmt w:val="bullet"/>
+      <w:lvlText w:val="o"/>
+      <w:lvlJc w:val="left"/>
+      <w:pPr>
+        <w:ind w:left="5760" w:hanging="360"/>
+      </w:pPr>
+      <w:rPr>
+        <w:rFonts w:hint="default" w:ascii="Courier New" w:hAnsi="Courier New"/>
+      </w:rPr>
+    </w:lvl>
+    <w:lvl xmlns:w="http://schemas.openxmlformats.org/wordprocessingml/2006/main" w:ilvl="8">
+      <w:start w:val="1"/>
+      <w:numFmt w:val="bullet"/>
+      <w:lvlText w:val=""/>
+      <w:lvlJc w:val="left"/>
+      <w:pPr>
+        <w:ind w:left="6480" w:hanging="360"/>
+      </w:pPr>
+      <w:rPr>
+        <w:rFonts w:hint="default" w:ascii="Wingdings" w:hAnsi="Wingdings"/>
+      </w:rPr>
+    </w:lvl>
+  </w:abstractNum>
+  <w:abstractNum xmlns:w="http://schemas.openxmlformats.org/wordprocessingml/2006/main" w:abstractNumId="15">
+    <w:nsid w:val="59b832d9"/>
+    <w:multiLevelType xmlns:w="http://schemas.openxmlformats.org/wordprocessingml/2006/main" w:val="hybridMultilevel"/>
+    <w:lvl xmlns:w="http://schemas.openxmlformats.org/wordprocessingml/2006/main" w:ilvl="0">
+      <w:start w:val="1"/>
+      <w:numFmt w:val="bullet"/>
+      <w:lvlText w:val=""/>
+      <w:lvlJc w:val="left"/>
+      <w:pPr>
+        <w:ind w:left="720" w:hanging="360"/>
+      </w:pPr>
+      <w:rPr>
+        <w:rFonts w:hint="default" w:ascii="Symbol" w:hAnsi="Symbol"/>
+      </w:rPr>
+    </w:lvl>
+    <w:lvl xmlns:w="http://schemas.openxmlformats.org/wordprocessingml/2006/main" w:ilvl="1">
+      <w:start w:val="1"/>
+      <w:numFmt w:val="bullet"/>
+      <w:lvlText w:val="o"/>
+      <w:lvlJc w:val="left"/>
+      <w:pPr>
+        <w:ind w:left="1440" w:hanging="360"/>
+      </w:pPr>
+      <w:rPr>
+        <w:rFonts w:hint="default" w:ascii="Courier New" w:hAnsi="Courier New"/>
+      </w:rPr>
+    </w:lvl>
+    <w:lvl xmlns:w="http://schemas.openxmlformats.org/wordprocessingml/2006/main" w:ilvl="2">
+      <w:start w:val="1"/>
+      <w:numFmt w:val="bullet"/>
+      <w:lvlText w:val=""/>
+      <w:lvlJc w:val="left"/>
+      <w:pPr>
+        <w:ind w:left="2160" w:hanging="360"/>
+      </w:pPr>
+      <w:rPr>
+        <w:rFonts w:hint="default" w:ascii="Wingdings" w:hAnsi="Wingdings"/>
+      </w:rPr>
+    </w:lvl>
+    <w:lvl xmlns:w="http://schemas.openxmlformats.org/wordprocessingml/2006/main" w:ilvl="3">
+      <w:start w:val="1"/>
+      <w:numFmt w:val="bullet"/>
+      <w:lvlText w:val=""/>
+      <w:lvlJc w:val="left"/>
+      <w:pPr>
+        <w:ind w:left="2880" w:hanging="360"/>
+      </w:pPr>
+      <w:rPr>
+        <w:rFonts w:hint="default" w:ascii="Symbol" w:hAnsi="Symbol"/>
+      </w:rPr>
+    </w:lvl>
+    <w:lvl xmlns:w="http://schemas.openxmlformats.org/wordprocessingml/2006/main" w:ilvl="4">
+      <w:start w:val="1"/>
+      <w:numFmt w:val="bullet"/>
+      <w:lvlText w:val="o"/>
+      <w:lvlJc w:val="left"/>
+      <w:pPr>
+        <w:ind w:left="3600" w:hanging="360"/>
+      </w:pPr>
+      <w:rPr>
+        <w:rFonts w:hint="default" w:ascii="Courier New" w:hAnsi="Courier New"/>
+      </w:rPr>
+    </w:lvl>
+    <w:lvl xmlns:w="http://schemas.openxmlformats.org/wordprocessingml/2006/main" w:ilvl="5">
+      <w:start w:val="1"/>
+      <w:numFmt w:val="bullet"/>
+      <w:lvlText w:val=""/>
+      <w:lvlJc w:val="left"/>
+      <w:pPr>
+        <w:ind w:left="4320" w:hanging="360"/>
+      </w:pPr>
+      <w:rPr>
+        <w:rFonts w:hint="default" w:ascii="Wingdings" w:hAnsi="Wingdings"/>
+      </w:rPr>
+    </w:lvl>
+    <w:lvl xmlns:w="http://schemas.openxmlformats.org/wordprocessingml/2006/main" w:ilvl="6">
+      <w:start w:val="1"/>
+      <w:numFmt w:val="bullet"/>
+      <w:lvlText w:val=""/>
+      <w:lvlJc w:val="left"/>
+      <w:pPr>
+        <w:ind w:left="5040" w:hanging="360"/>
+      </w:pPr>
+      <w:rPr>
+        <w:rFonts w:hint="default" w:ascii="Symbol" w:hAnsi="Symbol"/>
+      </w:rPr>
+    </w:lvl>
+    <w:lvl xmlns:w="http://schemas.openxmlformats.org/wordprocessingml/2006/main" w:ilvl="7">
+      <w:start w:val="1"/>
+      <w:numFmt w:val="bullet"/>
+      <w:lvlText w:val="o"/>
+      <w:lvlJc w:val="left"/>
+      <w:pPr>
+        <w:ind w:left="5760" w:hanging="360"/>
+      </w:pPr>
+      <w:rPr>
+        <w:rFonts w:hint="default" w:ascii="Courier New" w:hAnsi="Courier New"/>
+      </w:rPr>
+    </w:lvl>
+    <w:lvl xmlns:w="http://schemas.openxmlformats.org/wordprocessingml/2006/main" w:ilvl="8">
+      <w:start w:val="1"/>
+      <w:numFmt w:val="bullet"/>
+      <w:lvlText w:val=""/>
+      <w:lvlJc w:val="left"/>
+      <w:pPr>
+        <w:ind w:left="6480" w:hanging="360"/>
+      </w:pPr>
+      <w:rPr>
+        <w:rFonts w:hint="default" w:ascii="Wingdings" w:hAnsi="Wingdings"/>
+      </w:rPr>
+    </w:lvl>
+  </w:abstractNum>
+  <w:abstractNum xmlns:w="http://schemas.openxmlformats.org/wordprocessingml/2006/main" w:abstractNumId="14">
+    <w:nsid w:val="3171a9de"/>
+    <w:multiLevelType xmlns:w="http://schemas.openxmlformats.org/wordprocessingml/2006/main" w:val="hybridMultilevel"/>
+    <w:lvl xmlns:w="http://schemas.openxmlformats.org/wordprocessingml/2006/main" w:ilvl="0">
+      <w:start w:val="1"/>
+      <w:numFmt w:val="bullet"/>
+      <w:lvlText w:val="-"/>
+      <w:lvlJc w:val="left"/>
+      <w:pPr>
+        <w:ind w:left="720" w:hanging="360"/>
+      </w:pPr>
+      <w:rPr>
+        <w:rFonts w:hint="default" w:ascii="Aptos" w:hAnsi="Aptos"/>
+      </w:rPr>
+    </w:lvl>
+    <w:lvl xmlns:w="http://schemas.openxmlformats.org/wordprocessingml/2006/main" w:ilvl="1">
+      <w:start w:val="1"/>
+      <w:numFmt w:val="bullet"/>
+      <w:lvlText w:val="o"/>
+      <w:lvlJc w:val="left"/>
+      <w:pPr>
+        <w:ind w:left="1440" w:hanging="360"/>
+      </w:pPr>
+      <w:rPr>
+        <w:rFonts w:hint="default" w:ascii="Courier New" w:hAnsi="Courier New"/>
+      </w:rPr>
+    </w:lvl>
+    <w:lvl xmlns:w="http://schemas.openxmlformats.org/wordprocessingml/2006/main" w:ilvl="2">
+      <w:start w:val="1"/>
+      <w:numFmt w:val="bullet"/>
+      <w:lvlText w:val=""/>
+      <w:lvlJc w:val="left"/>
+      <w:pPr>
+        <w:ind w:left="2160" w:hanging="360"/>
+      </w:pPr>
+      <w:rPr>
+        <w:rFonts w:hint="default" w:ascii="Wingdings" w:hAnsi="Wingdings"/>
+      </w:rPr>
+    </w:lvl>
+    <w:lvl xmlns:w="http://schemas.openxmlformats.org/wordprocessingml/2006/main" w:ilvl="3">
+      <w:start w:val="1"/>
+      <w:numFmt w:val="bullet"/>
+      <w:lvlText w:val=""/>
+      <w:lvlJc w:val="left"/>
+      <w:pPr>
+        <w:ind w:left="2880" w:hanging="360"/>
+      </w:pPr>
+      <w:rPr>
+        <w:rFonts w:hint="default" w:ascii="Symbol" w:hAnsi="Symbol"/>
+      </w:rPr>
+    </w:lvl>
+    <w:lvl xmlns:w="http://schemas.openxmlformats.org/wordprocessingml/2006/main" w:ilvl="4">
+      <w:start w:val="1"/>
+      <w:numFmt w:val="bullet"/>
+      <w:lvlText w:val="o"/>
+      <w:lvlJc w:val="left"/>
+      <w:pPr>
+        <w:ind w:left="3600" w:hanging="360"/>
+      </w:pPr>
+      <w:rPr>
+        <w:rFonts w:hint="default" w:ascii="Courier New" w:hAnsi="Courier New"/>
+      </w:rPr>
+    </w:lvl>
+    <w:lvl xmlns:w="http://schemas.openxmlformats.org/wordprocessingml/2006/main" w:ilvl="5">
+      <w:start w:val="1"/>
+      <w:numFmt w:val="bullet"/>
+      <w:lvlText w:val=""/>
+      <w:lvlJc w:val="left"/>
+      <w:pPr>
+        <w:ind w:left="4320" w:hanging="360"/>
+      </w:pPr>
+      <w:rPr>
+        <w:rFonts w:hint="default" w:ascii="Wingdings" w:hAnsi="Wingdings"/>
+      </w:rPr>
+    </w:lvl>
+    <w:lvl xmlns:w="http://schemas.openxmlformats.org/wordprocessingml/2006/main" w:ilvl="6">
+      <w:start w:val="1"/>
+      <w:numFmt w:val="bullet"/>
+      <w:lvlText w:val=""/>
+      <w:lvlJc w:val="left"/>
+      <w:pPr>
+        <w:ind w:left="5040" w:hanging="360"/>
+      </w:pPr>
+      <w:rPr>
+        <w:rFonts w:hint="default" w:ascii="Symbol" w:hAnsi="Symbol"/>
+      </w:rPr>
+    </w:lvl>
+    <w:lvl xmlns:w="http://schemas.openxmlformats.org/wordprocessingml/2006/main" w:ilvl="7">
+      <w:start w:val="1"/>
+      <w:numFmt w:val="bullet"/>
+      <w:lvlText w:val="o"/>
+      <w:lvlJc w:val="left"/>
+      <w:pPr>
+        <w:ind w:left="5760" w:hanging="360"/>
+      </w:pPr>
+      <w:rPr>
+        <w:rFonts w:hint="default" w:ascii="Courier New" w:hAnsi="Courier New"/>
+      </w:rPr>
+    </w:lvl>
+    <w:lvl xmlns:w="http://schemas.openxmlformats.org/wordprocessingml/2006/main" w:ilvl="8">
+      <w:start w:val="1"/>
+      <w:numFmt w:val="bullet"/>
+      <w:lvlText w:val=""/>
+      <w:lvlJc w:val="left"/>
+      <w:pPr>
+        <w:ind w:left="6480" w:hanging="360"/>
+      </w:pPr>
+      <w:rPr>
+        <w:rFonts w:hint="default" w:ascii="Wingdings" w:hAnsi="Wingdings"/>
+      </w:rPr>
+    </w:lvl>
+  </w:abstractNum>
+  <w:abstractNum xmlns:w="http://schemas.openxmlformats.org/wordprocessingml/2006/main" w:abstractNumId="13">
+    <w:nsid w:val="1366644"/>
+    <w:multiLevelType xmlns:w="http://schemas.openxmlformats.org/wordprocessingml/2006/main" w:val="hybridMultilevel"/>
+    <w:lvl xmlns:w="http://schemas.openxmlformats.org/wordprocessingml/2006/main" w:ilvl="0">
+      <w:start w:val="1"/>
+      <w:numFmt w:val="bullet"/>
+      <w:lvlText w:val="-"/>
+      <w:lvlJc w:val="left"/>
+      <w:pPr>
+        <w:ind w:left="720" w:hanging="360"/>
+      </w:pPr>
+      <w:rPr>
+        <w:rFonts w:hint="default" w:ascii="Aptos" w:hAnsi="Aptos"/>
+      </w:rPr>
+    </w:lvl>
+    <w:lvl xmlns:w="http://schemas.openxmlformats.org/wordprocessingml/2006/main" w:ilvl="1">
+      <w:start w:val="1"/>
+      <w:numFmt w:val="bullet"/>
+      <w:lvlText w:val="o"/>
+      <w:lvlJc w:val="left"/>
+      <w:pPr>
+        <w:ind w:left="1440" w:hanging="360"/>
+      </w:pPr>
+      <w:rPr>
+        <w:rFonts w:hint="default" w:ascii="Courier New" w:hAnsi="Courier New"/>
+      </w:rPr>
+    </w:lvl>
+    <w:lvl xmlns:w="http://schemas.openxmlformats.org/wordprocessingml/2006/main" w:ilvl="2">
+      <w:start w:val="1"/>
+      <w:numFmt w:val="bullet"/>
+      <w:lvlText w:val=""/>
+      <w:lvlJc w:val="left"/>
+      <w:pPr>
+        <w:ind w:left="2160" w:hanging="360"/>
+      </w:pPr>
+      <w:rPr>
+        <w:rFonts w:hint="default" w:ascii="Wingdings" w:hAnsi="Wingdings"/>
+      </w:rPr>
+    </w:lvl>
+    <w:lvl xmlns:w="http://schemas.openxmlformats.org/wordprocessingml/2006/main" w:ilvl="3">
+      <w:start w:val="1"/>
+      <w:numFmt w:val="bullet"/>
+      <w:lvlText w:val=""/>
+      <w:lvlJc w:val="left"/>
+      <w:pPr>
+        <w:ind w:left="2880" w:hanging="360"/>
+      </w:pPr>
+      <w:rPr>
+        <w:rFonts w:hint="default" w:ascii="Symbol" w:hAnsi="Symbol"/>
+      </w:rPr>
+    </w:lvl>
+    <w:lvl xmlns:w="http://schemas.openxmlformats.org/wordprocessingml/2006/main" w:ilvl="4">
+      <w:start w:val="1"/>
+      <w:numFmt w:val="bullet"/>
+      <w:lvlText w:val="o"/>
+      <w:lvlJc w:val="left"/>
+      <w:pPr>
+        <w:ind w:left="3600" w:hanging="360"/>
+      </w:pPr>
+      <w:rPr>
+        <w:rFonts w:hint="default" w:ascii="Courier New" w:hAnsi="Courier New"/>
+      </w:rPr>
+    </w:lvl>
+    <w:lvl xmlns:w="http://schemas.openxmlformats.org/wordprocessingml/2006/main" w:ilvl="5">
+      <w:start w:val="1"/>
+      <w:numFmt w:val="bullet"/>
+      <w:lvlText w:val=""/>
+      <w:lvlJc w:val="left"/>
+      <w:pPr>
+        <w:ind w:left="4320" w:hanging="360"/>
+      </w:pPr>
+      <w:rPr>
+        <w:rFonts w:hint="default" w:ascii="Wingdings" w:hAnsi="Wingdings"/>
+      </w:rPr>
+    </w:lvl>
+    <w:lvl xmlns:w="http://schemas.openxmlformats.org/wordprocessingml/2006/main" w:ilvl="6">
+      <w:start w:val="1"/>
+      <w:numFmt w:val="bullet"/>
+      <w:lvlText w:val=""/>
+      <w:lvlJc w:val="left"/>
+      <w:pPr>
+        <w:ind w:left="5040" w:hanging="360"/>
+      </w:pPr>
+      <w:rPr>
+        <w:rFonts w:hint="default" w:ascii="Symbol" w:hAnsi="Symbol"/>
+      </w:rPr>
+    </w:lvl>
+    <w:lvl xmlns:w="http://schemas.openxmlformats.org/wordprocessingml/2006/main" w:ilvl="7">
+      <w:start w:val="1"/>
+      <w:numFmt w:val="bullet"/>
+      <w:lvlText w:val="o"/>
+      <w:lvlJc w:val="left"/>
+      <w:pPr>
+        <w:ind w:left="5760" w:hanging="360"/>
+      </w:pPr>
+      <w:rPr>
+        <w:rFonts w:hint="default" w:ascii="Courier New" w:hAnsi="Courier New"/>
+      </w:rPr>
+    </w:lvl>
+    <w:lvl xmlns:w="http://schemas.openxmlformats.org/wordprocessingml/2006/main" w:ilvl="8">
+      <w:start w:val="1"/>
+      <w:numFmt w:val="bullet"/>
+      <w:lvlText w:val=""/>
+      <w:lvlJc w:val="left"/>
+      <w:pPr>
+        <w:ind w:left="6480" w:hanging="360"/>
+      </w:pPr>
+      <w:rPr>
+        <w:rFonts w:hint="default" w:ascii="Wingdings" w:hAnsi="Wingdings"/>
+      </w:rPr>
+    </w:lvl>
+  </w:abstractNum>
+  <w:abstractNum xmlns:w="http://schemas.openxmlformats.org/wordprocessingml/2006/main" w:abstractNumId="12">
+    <w:nsid w:val="3631923"/>
+    <w:multiLevelType xmlns:w="http://schemas.openxmlformats.org/wordprocessingml/2006/main" w:val="hybridMultilevel"/>
+    <w:lvl xmlns:w="http://schemas.openxmlformats.org/wordprocessingml/2006/main" w:ilvl="0">
+      <w:start w:val="1"/>
+      <w:numFmt w:val="bullet"/>
+      <w:lvlText w:val=""/>
+      <w:lvlJc w:val="left"/>
+      <w:pPr>
+        <w:ind w:left="720" w:hanging="360"/>
+      </w:pPr>
+      <w:rPr>
+        <w:rFonts w:hint="default" w:ascii="Symbol" w:hAnsi="Symbol"/>
+      </w:rPr>
+    </w:lvl>
+    <w:lvl xmlns:w="http://schemas.openxmlformats.org/wordprocessingml/2006/main" w:ilvl="1">
+      <w:start w:val="1"/>
+      <w:numFmt w:val="bullet"/>
+      <w:lvlText w:val="o"/>
+      <w:lvlJc w:val="left"/>
+      <w:pPr>
+        <w:ind w:left="1440" w:hanging="360"/>
+      </w:pPr>
+      <w:rPr>
+        <w:rFonts w:hint="default" w:ascii="Courier New" w:hAnsi="Courier New"/>
+      </w:rPr>
+    </w:lvl>
+    <w:lvl xmlns:w="http://schemas.openxmlformats.org/wordprocessingml/2006/main" w:ilvl="2">
+      <w:start w:val="1"/>
+      <w:numFmt w:val="bullet"/>
+      <w:lvlText w:val=""/>
+      <w:lvlJc w:val="left"/>
+      <w:pPr>
+        <w:ind w:left="2160" w:hanging="360"/>
+      </w:pPr>
+      <w:rPr>
+        <w:rFonts w:hint="default" w:ascii="Wingdings" w:hAnsi="Wingdings"/>
+      </w:rPr>
+    </w:lvl>
+    <w:lvl xmlns:w="http://schemas.openxmlformats.org/wordprocessingml/2006/main" w:ilvl="3">
+      <w:start w:val="1"/>
+      <w:numFmt w:val="bullet"/>
+      <w:lvlText w:val=""/>
+      <w:lvlJc w:val="left"/>
+      <w:pPr>
+        <w:ind w:left="2880" w:hanging="360"/>
+      </w:pPr>
+      <w:rPr>
+        <w:rFonts w:hint="default" w:ascii="Symbol" w:hAnsi="Symbol"/>
+      </w:rPr>
+    </w:lvl>
+    <w:lvl xmlns:w="http://schemas.openxmlformats.org/wordprocessingml/2006/main" w:ilvl="4">
+      <w:start w:val="1"/>
+      <w:numFmt w:val="bullet"/>
+      <w:lvlText w:val="o"/>
+      <w:lvlJc w:val="left"/>
+      <w:pPr>
+        <w:ind w:left="3600" w:hanging="360"/>
+      </w:pPr>
+      <w:rPr>
+        <w:rFonts w:hint="default" w:ascii="Courier New" w:hAnsi="Courier New"/>
+      </w:rPr>
+    </w:lvl>
+    <w:lvl xmlns:w="http://schemas.openxmlformats.org/wordprocessingml/2006/main" w:ilvl="5">
+      <w:start w:val="1"/>
+      <w:numFmt w:val="bullet"/>
+      <w:lvlText w:val=""/>
+      <w:lvlJc w:val="left"/>
+      <w:pPr>
+        <w:ind w:left="4320" w:hanging="360"/>
+      </w:pPr>
+      <w:rPr>
+        <w:rFonts w:hint="default" w:ascii="Wingdings" w:hAnsi="Wingdings"/>
+      </w:rPr>
+    </w:lvl>
+    <w:lvl xmlns:w="http://schemas.openxmlformats.org/wordprocessingml/2006/main" w:ilvl="6">
+      <w:start w:val="1"/>
+      <w:numFmt w:val="bullet"/>
+      <w:lvlText w:val=""/>
+      <w:lvlJc w:val="left"/>
+      <w:pPr>
+        <w:ind w:left="5040" w:hanging="360"/>
+      </w:pPr>
+      <w:rPr>
+        <w:rFonts w:hint="default" w:ascii="Symbol" w:hAnsi="Symbol"/>
+      </w:rPr>
+    </w:lvl>
+    <w:lvl xmlns:w="http://schemas.openxmlformats.org/wordprocessingml/2006/main" w:ilvl="7">
+      <w:start w:val="1"/>
+      <w:numFmt w:val="bullet"/>
+      <w:lvlText w:val="o"/>
+      <w:lvlJc w:val="left"/>
+      <w:pPr>
+        <w:ind w:left="5760" w:hanging="360"/>
+      </w:pPr>
+      <w:rPr>
+        <w:rFonts w:hint="default" w:ascii="Courier New" w:hAnsi="Courier New"/>
+      </w:rPr>
+    </w:lvl>
+    <w:lvl xmlns:w="http://schemas.openxmlformats.org/wordprocessingml/2006/main" w:ilvl="8">
+      <w:start w:val="1"/>
+      <w:numFmt w:val="bullet"/>
+      <w:lvlText w:val=""/>
+      <w:lvlJc w:val="left"/>
+      <w:pPr>
+        <w:ind w:left="6480" w:hanging="360"/>
+      </w:pPr>
+      <w:rPr>
+        <w:rFonts w:hint="default" w:ascii="Wingdings" w:hAnsi="Wingdings"/>
+      </w:rPr>
+    </w:lvl>
+  </w:abstractNum>
+  <w:abstractNum xmlns:w="http://schemas.openxmlformats.org/wordprocessingml/2006/main" w:abstractNumId="11">
+    <w:nsid w:val="50897557"/>
+    <w:multiLevelType xmlns:w="http://schemas.openxmlformats.org/wordprocessingml/2006/main" w:val="hybridMultilevel"/>
+    <w:lvl xmlns:w="http://schemas.openxmlformats.org/wordprocessingml/2006/main" w:ilvl="0">
+      <w:start w:val="1"/>
+      <w:numFmt w:val="bullet"/>
+      <w:lvlText w:val="-"/>
+      <w:lvlJc w:val="left"/>
+      <w:pPr>
+        <w:ind w:left="720" w:hanging="360"/>
+      </w:pPr>
+      <w:rPr>
+        <w:rFonts w:hint="default" w:ascii="Aptos" w:hAnsi="Aptos"/>
+      </w:rPr>
+    </w:lvl>
+    <w:lvl xmlns:w="http://schemas.openxmlformats.org/wordprocessingml/2006/main" w:ilvl="1">
+      <w:start w:val="1"/>
+      <w:numFmt w:val="bullet"/>
+      <w:lvlText w:val="o"/>
+      <w:lvlJc w:val="left"/>
+      <w:pPr>
+        <w:ind w:left="1440" w:hanging="360"/>
+      </w:pPr>
+      <w:rPr>
+        <w:rFonts w:hint="default" w:ascii="Courier New" w:hAnsi="Courier New"/>
+      </w:rPr>
+    </w:lvl>
+    <w:lvl xmlns:w="http://schemas.openxmlformats.org/wordprocessingml/2006/main" w:ilvl="2">
+      <w:start w:val="1"/>
+      <w:numFmt w:val="bullet"/>
+      <w:lvlText w:val=""/>
+      <w:lvlJc w:val="left"/>
+      <w:pPr>
+        <w:ind w:left="2160" w:hanging="360"/>
+      </w:pPr>
+      <w:rPr>
+        <w:rFonts w:hint="default" w:ascii="Wingdings" w:hAnsi="Wingdings"/>
+      </w:rPr>
+    </w:lvl>
+    <w:lvl xmlns:w="http://schemas.openxmlformats.org/wordprocessingml/2006/main" w:ilvl="3">
+      <w:start w:val="1"/>
+      <w:numFmt w:val="bullet"/>
+      <w:lvlText w:val=""/>
+      <w:lvlJc w:val="left"/>
+      <w:pPr>
+        <w:ind w:left="2880" w:hanging="360"/>
+      </w:pPr>
+      <w:rPr>
+        <w:rFonts w:hint="default" w:ascii="Symbol" w:hAnsi="Symbol"/>
+      </w:rPr>
+    </w:lvl>
+    <w:lvl xmlns:w="http://schemas.openxmlformats.org/wordprocessingml/2006/main" w:ilvl="4">
+      <w:start w:val="1"/>
+      <w:numFmt w:val="bullet"/>
+      <w:lvlText w:val="o"/>
+      <w:lvlJc w:val="left"/>
+      <w:pPr>
+        <w:ind w:left="3600" w:hanging="360"/>
+      </w:pPr>
+      <w:rPr>
+        <w:rFonts w:hint="default" w:ascii="Courier New" w:hAnsi="Courier New"/>
+      </w:rPr>
+    </w:lvl>
+    <w:lvl xmlns:w="http://schemas.openxmlformats.org/wordprocessingml/2006/main" w:ilvl="5">
+      <w:start w:val="1"/>
+      <w:numFmt w:val="bullet"/>
+      <w:lvlText w:val=""/>
+      <w:lvlJc w:val="left"/>
+      <w:pPr>
+        <w:ind w:left="4320" w:hanging="360"/>
+      </w:pPr>
+      <w:rPr>
+        <w:rFonts w:hint="default" w:ascii="Wingdings" w:hAnsi="Wingdings"/>
+      </w:rPr>
+    </w:lvl>
+    <w:lvl xmlns:w="http://schemas.openxmlformats.org/wordprocessingml/2006/main" w:ilvl="6">
+      <w:start w:val="1"/>
+      <w:numFmt w:val="bullet"/>
+      <w:lvlText w:val=""/>
+      <w:lvlJc w:val="left"/>
+      <w:pPr>
+        <w:ind w:left="5040" w:hanging="360"/>
+      </w:pPr>
+      <w:rPr>
+        <w:rFonts w:hint="default" w:ascii="Symbol" w:hAnsi="Symbol"/>
+      </w:rPr>
+    </w:lvl>
+    <w:lvl xmlns:w="http://schemas.openxmlformats.org/wordprocessingml/2006/main" w:ilvl="7">
+      <w:start w:val="1"/>
+      <w:numFmt w:val="bullet"/>
+      <w:lvlText w:val="o"/>
+      <w:lvlJc w:val="left"/>
+      <w:pPr>
+        <w:ind w:left="5760" w:hanging="360"/>
+      </w:pPr>
+      <w:rPr>
+        <w:rFonts w:hint="default" w:ascii="Courier New" w:hAnsi="Courier New"/>
+      </w:rPr>
+    </w:lvl>
+    <w:lvl xmlns:w="http://schemas.openxmlformats.org/wordprocessingml/2006/main" w:ilvl="8">
+      <w:start w:val="1"/>
+      <w:numFmt w:val="bullet"/>
+      <w:lvlText w:val=""/>
+      <w:lvlJc w:val="left"/>
+      <w:pPr>
+        <w:ind w:left="6480" w:hanging="360"/>
+      </w:pPr>
+      <w:rPr>
+        <w:rFonts w:hint="default" w:ascii="Wingdings" w:hAnsi="Wingdings"/>
+      </w:rPr>
+    </w:lvl>
+  </w:abstractNum>
   <w:abstractNum xmlns:w="http://schemas.openxmlformats.org/wordprocessingml/2006/main" w:abstractNumId="10">
     <w:nsid w:val="19264a0e"/>
     <w:multiLevelType xmlns:w="http://schemas.openxmlformats.org/wordprocessingml/2006/main" w:val="hybridMultilevel"/>
@@ -4546,6 +7561,30 @@
       </w:pPr>
     </w:lvl>
   </w:abstractNum>
+  <w:num w:numId="18">
+    <w:abstractNumId w:val="18"/>
+  </w:num>
+  <w:num w:numId="17">
+    <w:abstractNumId w:val="17"/>
+  </w:num>
+  <w:num w:numId="16">
+    <w:abstractNumId w:val="16"/>
+  </w:num>
+  <w:num w:numId="15">
+    <w:abstractNumId w:val="15"/>
+  </w:num>
+  <w:num w:numId="14">
+    <w:abstractNumId w:val="14"/>
+  </w:num>
+  <w:num w:numId="13">
+    <w:abstractNumId w:val="13"/>
+  </w:num>
+  <w:num w:numId="12">
+    <w:abstractNumId w:val="12"/>
+  </w:num>
+  <w:num w:numId="11">
+    <w:abstractNumId w:val="11"/>
+  </w:num>
   <w:num w:numId="10">
     <w:abstractNumId w:val="10"/>
   </w:num>

</xml_diff>